<commit_message>
added acknowledgements now just need to clean up figures
</commit_message>
<xml_diff>
--- a/draft3/bibliography.docx
+++ b/draft3/bibliography.docx
@@ -1126,1081 +1126,1088 @@
         </w:rPr>
         <w:t>(1), 67-85.</w:t>
       </w:r>
+    </w:p>
+    <w:p>
+      <w:pPr>
+        <w:spacing w:after="160" w:line="240" w:lineRule="auto"/>
+        <w:ind w:firstLine="0"/>
+        <w:rPr>
+          <w:rFonts w:ascii="Baskerville Old Face" w:hAnsi="Baskerville Old Face"/>
+        </w:rPr>
+      </w:pPr>
+      <w:r>
+        <w:rPr>
+          <w:rFonts w:ascii="Baskerville Old Face" w:hAnsi="Baskerville Old Face"/>
+        </w:rPr>
+        <w:t>Christie's Figures 2014. (2015, January 20). Retrieved from http://www.christies.com/about/press-center/releases/pressrelease.aspx?pressreleaseid=7712</w:t>
+      </w:r>
+    </w:p>
+    <w:p>
+      <w:pPr>
+        <w:spacing w:after="160" w:line="240" w:lineRule="auto"/>
+        <w:ind w:firstLine="0"/>
+        <w:rPr>
+          <w:rFonts w:ascii="Baskerville Old Face" w:eastAsia="Times New Roman" w:hAnsi="Baskerville Old Face" w:cs="Open Sans"/>
+          <w:bCs/>
+        </w:rPr>
+      </w:pPr>
+      <w:r>
+        <w:rPr>
+          <w:rFonts w:ascii="Baskerville Old Face" w:eastAsia="Times New Roman" w:hAnsi="Baskerville Old Face" w:cs="Open Sans"/>
+          <w:bCs/>
+        </w:rPr>
+        <w:t>Christie's Lotfinder. (n.d.). Retrieved from http://www.christies.com/lotfinder/</w:t>
+      </w:r>
+    </w:p>
+    <w:p>
+      <w:pPr>
+        <w:spacing w:after="160" w:line="240" w:lineRule="auto"/>
+        <w:ind w:firstLine="0"/>
+        <w:rPr>
+          <w:rFonts w:ascii="Baskerville Old Face" w:hAnsi="Baskerville Old Face" w:cs="Arial"/>
+          <w:shd w:val="clear" w:color="auto" w:fill="FFFFFF"/>
+        </w:rPr>
+      </w:pPr>
+      <w:r>
+        <w:rPr>
+          <w:rFonts w:ascii="Baskerville Old Face" w:hAnsi="Baskerville Old Face" w:cs="Arial"/>
+          <w:shd w:val="clear" w:color="auto" w:fill="FFFFFF"/>
+        </w:rPr>
+        <w:t>Costanigro, M., McCluskey, J. J., &amp; Mittelhammer, R. C. (2007). Segmenting the wine market based on price: hedonic regression when different prices mean different products.</w:t>
+      </w:r>
+      <w:r>
+        <w:rPr>
+          <w:rStyle w:val="apple-converted-space"/>
+          <w:rFonts w:ascii="Baskerville Old Face" w:hAnsi="Baskerville Old Face" w:cs="Arial"/>
+          <w:shd w:val="clear" w:color="auto" w:fill="FFFFFF"/>
+        </w:rPr>
+        <w:t> </w:t>
+      </w:r>
+      <w:r>
+        <w:rPr>
+          <w:rFonts w:ascii="Baskerville Old Face" w:hAnsi="Baskerville Old Face" w:cs="Arial"/>
+          <w:i/>
+          <w:iCs/>
+          <w:shd w:val="clear" w:color="auto" w:fill="FFFFFF"/>
+        </w:rPr>
+        <w:t>Journal of agricultural Economics</w:t>
+      </w:r>
+      <w:r>
+        <w:rPr>
+          <w:rFonts w:ascii="Baskerville Old Face" w:hAnsi="Baskerville Old Face" w:cs="Arial"/>
+          <w:shd w:val="clear" w:color="auto" w:fill="FFFFFF"/>
+        </w:rPr>
+        <w:t>,</w:t>
+      </w:r>
+      <w:r>
+        <w:rPr>
+          <w:rStyle w:val="apple-converted-space"/>
+          <w:rFonts w:ascii="Baskerville Old Face" w:hAnsi="Baskerville Old Face" w:cs="Arial"/>
+          <w:shd w:val="clear" w:color="auto" w:fill="FFFFFF"/>
+        </w:rPr>
+        <w:t> </w:t>
+      </w:r>
+      <w:r>
+        <w:rPr>
+          <w:rFonts w:ascii="Baskerville Old Face" w:hAnsi="Baskerville Old Face" w:cs="Arial"/>
+          <w:i/>
+          <w:iCs/>
+          <w:shd w:val="clear" w:color="auto" w:fill="FFFFFF"/>
+        </w:rPr>
+        <w:t>58</w:t>
+      </w:r>
+      <w:r>
+        <w:rPr>
+          <w:rFonts w:ascii="Baskerville Old Face" w:hAnsi="Baskerville Old Face" w:cs="Arial"/>
+          <w:shd w:val="clear" w:color="auto" w:fill="FFFFFF"/>
+        </w:rPr>
+        <w:t>(3), 454-466.</w:t>
+      </w:r>
+    </w:p>
+    <w:p>
+      <w:pPr>
+        <w:spacing w:after="160" w:line="240" w:lineRule="auto"/>
+        <w:ind w:firstLine="0"/>
+        <w:rPr>
+          <w:rFonts w:ascii="Baskerville Old Face" w:hAnsi="Baskerville Old Face" w:cs="Arial"/>
+          <w:shd w:val="clear" w:color="auto" w:fill="FFFFFF"/>
+        </w:rPr>
+      </w:pPr>
+      <w:r>
+        <w:rPr>
+          <w:rFonts w:ascii="Baskerville Old Face" w:hAnsi="Baskerville Old Face" w:cs="Arial"/>
+          <w:shd w:val="clear" w:color="auto" w:fill="FFFFFF"/>
+        </w:rPr>
+        <w:t>Cupchik, G. C., Winston, A. S., &amp; Herz, R. S. (1992). Judgments of similarity and difference between paintings.</w:t>
+      </w:r>
+      <w:r>
+        <w:rPr>
+          <w:rStyle w:val="apple-converted-space"/>
+          <w:rFonts w:ascii="Baskerville Old Face" w:hAnsi="Baskerville Old Face" w:cs="Arial"/>
+          <w:shd w:val="clear" w:color="auto" w:fill="FFFFFF"/>
+        </w:rPr>
+        <w:t> </w:t>
+      </w:r>
+      <w:r>
+        <w:rPr>
+          <w:rFonts w:ascii="Baskerville Old Face" w:hAnsi="Baskerville Old Face" w:cs="Arial"/>
+          <w:i/>
+          <w:iCs/>
+          <w:shd w:val="clear" w:color="auto" w:fill="FFFFFF"/>
+        </w:rPr>
+        <w:t>Visual Arts Research</w:t>
+      </w:r>
+      <w:r>
+        <w:rPr>
+          <w:rFonts w:ascii="Baskerville Old Face" w:hAnsi="Baskerville Old Face" w:cs="Arial"/>
+          <w:shd w:val="clear" w:color="auto" w:fill="FFFFFF"/>
+        </w:rPr>
+        <w:t>, 37-50.</w:t>
+      </w:r>
+    </w:p>
+    <w:p>
+      <w:pPr>
+        <w:spacing w:after="160" w:line="240" w:lineRule="auto"/>
+        <w:ind w:firstLine="0"/>
+        <w:rPr>
+          <w:rFonts w:ascii="Baskerville Old Face" w:eastAsia="Times New Roman" w:hAnsi="Baskerville Old Face" w:cs="Open Sans"/>
+          <w:bCs/>
+        </w:rPr>
+      </w:pPr>
+      <w:r>
+        <w:rPr>
+          <w:rFonts w:ascii="Baskerville Old Face" w:eastAsia="Times New Roman" w:hAnsi="Baskerville Old Face" w:cs="Open Sans"/>
+          <w:bCs/>
+        </w:rPr>
+        <w:t>Danto, A. (n.d.). Style of Joan Miro. Retrieved April 11, 2016, from http://joanmiro.com/style-of-joan-miro/</w:t>
+      </w:r>
+    </w:p>
+    <w:p>
+      <w:pPr>
+        <w:spacing w:after="160" w:line="240" w:lineRule="auto"/>
+        <w:ind w:firstLine="0"/>
+        <w:rPr>
+          <w:rFonts w:ascii="Baskerville Old Face" w:hAnsi="Baskerville Old Face" w:cs="Arial"/>
+          <w:shd w:val="clear" w:color="auto" w:fill="FFFFFF"/>
+        </w:rPr>
+      </w:pPr>
+      <w:r>
+        <w:rPr>
+          <w:rFonts w:ascii="Baskerville Old Face" w:hAnsi="Baskerville Old Face" w:cs="Arial"/>
+          <w:shd w:val="clear" w:color="auto" w:fill="FFFFFF"/>
+        </w:rPr>
+        <w:t>De Silva, D. G., Pownall, R. A., &amp; Wolk, L. (2012). Does the sun ‘shine’on art prices?.</w:t>
+      </w:r>
+      <w:r>
+        <w:rPr>
+          <w:rStyle w:val="apple-converted-space"/>
+          <w:rFonts w:ascii="Baskerville Old Face" w:hAnsi="Baskerville Old Face" w:cs="Arial"/>
+          <w:shd w:val="clear" w:color="auto" w:fill="FFFFFF"/>
+        </w:rPr>
+        <w:t> </w:t>
+      </w:r>
+      <w:r>
+        <w:rPr>
+          <w:rFonts w:ascii="Baskerville Old Face" w:hAnsi="Baskerville Old Face" w:cs="Arial"/>
+          <w:i/>
+          <w:iCs/>
+          <w:shd w:val="clear" w:color="auto" w:fill="FFFFFF"/>
+        </w:rPr>
+        <w:t>Journal of Economic Behavior &amp; Organization</w:t>
+      </w:r>
+      <w:r>
+        <w:rPr>
+          <w:rFonts w:ascii="Baskerville Old Face" w:hAnsi="Baskerville Old Face" w:cs="Arial"/>
+          <w:shd w:val="clear" w:color="auto" w:fill="FFFFFF"/>
+        </w:rPr>
+        <w:t>,</w:t>
+      </w:r>
+      <w:r>
+        <w:rPr>
+          <w:rStyle w:val="apple-converted-space"/>
+          <w:rFonts w:ascii="Baskerville Old Face" w:hAnsi="Baskerville Old Face" w:cs="Arial"/>
+          <w:shd w:val="clear" w:color="auto" w:fill="FFFFFF"/>
+        </w:rPr>
+        <w:t> </w:t>
+      </w:r>
+      <w:r>
+        <w:rPr>
+          <w:rFonts w:ascii="Baskerville Old Face" w:hAnsi="Baskerville Old Face" w:cs="Arial"/>
+          <w:i/>
+          <w:iCs/>
+          <w:shd w:val="clear" w:color="auto" w:fill="FFFFFF"/>
+        </w:rPr>
+        <w:t>82</w:t>
+      </w:r>
+      <w:r>
+        <w:rPr>
+          <w:rFonts w:ascii="Baskerville Old Face" w:hAnsi="Baskerville Old Face" w:cs="Arial"/>
+          <w:shd w:val="clear" w:color="auto" w:fill="FFFFFF"/>
+        </w:rPr>
+        <w:t>(1), 167-178.</w:t>
+      </w:r>
+    </w:p>
+    <w:p>
+      <w:pPr>
+        <w:spacing w:after="160" w:line="240" w:lineRule="auto"/>
+        <w:ind w:firstLine="0"/>
+        <w:rPr>
+          <w:rFonts w:ascii="Baskerville Old Face" w:hAnsi="Baskerville Old Face" w:cs="Arial"/>
+          <w:shd w:val="clear" w:color="auto" w:fill="FFFFFF"/>
+        </w:rPr>
+      </w:pPr>
+      <w:r>
+        <w:rPr>
+          <w:rFonts w:ascii="Baskerville Old Face" w:hAnsi="Baskerville Old Face" w:cs="Arial"/>
+          <w:shd w:val="clear" w:color="auto" w:fill="FFFFFF"/>
+        </w:rPr>
+        <w:t>De Silva, D. G., Pownall, R. A., &amp; Wolk, L. (2012). Does the sun ‘shine’on art prices?.</w:t>
+      </w:r>
+      <w:r>
+        <w:rPr>
+          <w:rStyle w:val="apple-converted-space"/>
+          <w:rFonts w:ascii="Baskerville Old Face" w:hAnsi="Baskerville Old Face" w:cs="Arial"/>
+          <w:shd w:val="clear" w:color="auto" w:fill="FFFFFF"/>
+        </w:rPr>
+        <w:t> </w:t>
+      </w:r>
+      <w:r>
+        <w:rPr>
+          <w:rFonts w:ascii="Baskerville Old Face" w:hAnsi="Baskerville Old Face" w:cs="Arial"/>
+          <w:i/>
+          <w:iCs/>
+          <w:shd w:val="clear" w:color="auto" w:fill="FFFFFF"/>
+        </w:rPr>
+        <w:t>Journal of Economic Behavior &amp; Organization</w:t>
+      </w:r>
+      <w:r>
+        <w:rPr>
+          <w:rFonts w:ascii="Baskerville Old Face" w:hAnsi="Baskerville Old Face" w:cs="Arial"/>
+          <w:shd w:val="clear" w:color="auto" w:fill="FFFFFF"/>
+        </w:rPr>
+        <w:t>,</w:t>
+      </w:r>
+      <w:r>
+        <w:rPr>
+          <w:rStyle w:val="apple-converted-space"/>
+          <w:rFonts w:ascii="Baskerville Old Face" w:hAnsi="Baskerville Old Face" w:cs="Arial"/>
+          <w:shd w:val="clear" w:color="auto" w:fill="FFFFFF"/>
+        </w:rPr>
+        <w:t> </w:t>
+      </w:r>
+      <w:r>
+        <w:rPr>
+          <w:rFonts w:ascii="Baskerville Old Face" w:hAnsi="Baskerville Old Face" w:cs="Arial"/>
+          <w:i/>
+          <w:iCs/>
+          <w:shd w:val="clear" w:color="auto" w:fill="FFFFFF"/>
+        </w:rPr>
+        <w:t>82</w:t>
+      </w:r>
+      <w:r>
+        <w:rPr>
+          <w:rFonts w:ascii="Baskerville Old Face" w:hAnsi="Baskerville Old Face" w:cs="Arial"/>
+          <w:shd w:val="clear" w:color="auto" w:fill="FFFFFF"/>
+        </w:rPr>
+        <w:t>(1), 167-178.</w:t>
+      </w:r>
+    </w:p>
+    <w:p>
+      <w:pPr>
+        <w:spacing w:after="160" w:line="240" w:lineRule="auto"/>
+        <w:ind w:firstLine="0"/>
+        <w:rPr>
+          <w:rFonts w:ascii="Baskerville Old Face" w:hAnsi="Baskerville Old Face" w:cs="Arial"/>
+          <w:shd w:val="clear" w:color="auto" w:fill="FFFFFF"/>
+        </w:rPr>
+      </w:pPr>
+      <w:r>
+        <w:rPr>
+          <w:rFonts w:ascii="Baskerville Old Face" w:hAnsi="Baskerville Old Face" w:cs="Arial"/>
+          <w:shd w:val="clear" w:color="auto" w:fill="FFFFFF"/>
+        </w:rPr>
+        <w:t>Dougal, C., Engelberg, J., Garcia, D., &amp; Parsons, C. A. (2012). Journalists and the stock market.</w:t>
+      </w:r>
+      <w:r>
+        <w:rPr>
+          <w:rStyle w:val="apple-converted-space"/>
+          <w:rFonts w:ascii="Baskerville Old Face" w:hAnsi="Baskerville Old Face" w:cs="Arial"/>
+          <w:shd w:val="clear" w:color="auto" w:fill="FFFFFF"/>
+        </w:rPr>
+        <w:t> </w:t>
+      </w:r>
+      <w:r>
+        <w:rPr>
+          <w:rFonts w:ascii="Baskerville Old Face" w:hAnsi="Baskerville Old Face" w:cs="Arial"/>
+          <w:i/>
+          <w:iCs/>
+          <w:shd w:val="clear" w:color="auto" w:fill="FFFFFF"/>
+        </w:rPr>
+        <w:t>Review of Financial Studies</w:t>
+      </w:r>
+      <w:r>
+        <w:rPr>
+          <w:rFonts w:ascii="Baskerville Old Face" w:hAnsi="Baskerville Old Face" w:cs="Arial"/>
+          <w:shd w:val="clear" w:color="auto" w:fill="FFFFFF"/>
+        </w:rPr>
+        <w:t>,</w:t>
+      </w:r>
+      <w:r>
+        <w:rPr>
+          <w:rStyle w:val="apple-converted-space"/>
+          <w:rFonts w:ascii="Baskerville Old Face" w:hAnsi="Baskerville Old Face" w:cs="Arial"/>
+          <w:shd w:val="clear" w:color="auto" w:fill="FFFFFF"/>
+        </w:rPr>
+        <w:t> </w:t>
+      </w:r>
+      <w:r>
+        <w:rPr>
+          <w:rFonts w:ascii="Baskerville Old Face" w:hAnsi="Baskerville Old Face" w:cs="Arial"/>
+          <w:i/>
+          <w:iCs/>
+          <w:shd w:val="clear" w:color="auto" w:fill="FFFFFF"/>
+        </w:rPr>
+        <w:t>25</w:t>
+      </w:r>
+      <w:r>
+        <w:rPr>
+          <w:rFonts w:ascii="Baskerville Old Face" w:hAnsi="Baskerville Old Face" w:cs="Arial"/>
+          <w:shd w:val="clear" w:color="auto" w:fill="FFFFFF"/>
+        </w:rPr>
+        <w:t>(3), 639-679.</w:t>
+      </w:r>
+    </w:p>
+    <w:p>
+      <w:pPr>
+        <w:spacing w:after="160" w:line="240" w:lineRule="auto"/>
+        <w:ind w:firstLine="0"/>
+        <w:rPr>
+          <w:rFonts w:ascii="Baskerville Old Face" w:hAnsi="Baskerville Old Face" w:cs="Arial"/>
+          <w:shd w:val="clear" w:color="auto" w:fill="FFFFFF"/>
+        </w:rPr>
+      </w:pPr>
+      <w:r>
+        <w:rPr>
+          <w:rFonts w:ascii="Baskerville Old Face" w:hAnsi="Baskerville Old Face" w:cs="Arial"/>
+          <w:shd w:val="clear" w:color="auto" w:fill="FFFFFF"/>
+        </w:rPr>
+        <w:t>Dougal, C., Engelberg, J., Parsons, C. A., &amp; Van Wesep, E. D. (2015). Anchoring on credit spreads.</w:t>
+      </w:r>
+      <w:r>
+        <w:rPr>
+          <w:rStyle w:val="apple-converted-space"/>
+          <w:rFonts w:ascii="Baskerville Old Face" w:hAnsi="Baskerville Old Face" w:cs="Arial"/>
+          <w:shd w:val="clear" w:color="auto" w:fill="FFFFFF"/>
+        </w:rPr>
+        <w:t> </w:t>
+      </w:r>
+      <w:r>
+        <w:rPr>
+          <w:rFonts w:ascii="Baskerville Old Face" w:hAnsi="Baskerville Old Face" w:cs="Arial"/>
+          <w:i/>
+          <w:iCs/>
+          <w:shd w:val="clear" w:color="auto" w:fill="FFFFFF"/>
+        </w:rPr>
+        <w:t>The Journal of Finance</w:t>
+      </w:r>
+      <w:r>
+        <w:rPr>
+          <w:rFonts w:ascii="Baskerville Old Face" w:hAnsi="Baskerville Old Face" w:cs="Arial"/>
+          <w:shd w:val="clear" w:color="auto" w:fill="FFFFFF"/>
+        </w:rPr>
+        <w:t>,</w:t>
+      </w:r>
+      <w:r>
+        <w:rPr>
+          <w:rStyle w:val="apple-converted-space"/>
+          <w:rFonts w:ascii="Baskerville Old Face" w:hAnsi="Baskerville Old Face" w:cs="Arial"/>
+          <w:shd w:val="clear" w:color="auto" w:fill="FFFFFF"/>
+        </w:rPr>
+        <w:t> </w:t>
+      </w:r>
+      <w:r>
+        <w:rPr>
+          <w:rFonts w:ascii="Baskerville Old Face" w:hAnsi="Baskerville Old Face" w:cs="Arial"/>
+          <w:i/>
+          <w:iCs/>
+          <w:shd w:val="clear" w:color="auto" w:fill="FFFFFF"/>
+        </w:rPr>
+        <w:t>70</w:t>
+      </w:r>
+      <w:r>
+        <w:rPr>
+          <w:rFonts w:ascii="Baskerville Old Face" w:hAnsi="Baskerville Old Face" w:cs="Arial"/>
+          <w:shd w:val="clear" w:color="auto" w:fill="FFFFFF"/>
+        </w:rPr>
+        <w:t>(3), 1039-1080.</w:t>
+      </w:r>
+    </w:p>
+    <w:p>
+      <w:pPr>
+        <w:spacing w:after="160" w:line="240" w:lineRule="auto"/>
+        <w:ind w:firstLine="0"/>
+        <w:rPr>
+          <w:rFonts w:ascii="Baskerville Old Face" w:hAnsi="Baskerville Old Face" w:cs="Arial"/>
+          <w:shd w:val="clear" w:color="auto" w:fill="FFFFFF"/>
+        </w:rPr>
+      </w:pPr>
+      <w:r>
+        <w:rPr>
+          <w:rFonts w:ascii="Baskerville Old Face" w:hAnsi="Baskerville Old Face" w:cs="Arial"/>
+          <w:shd w:val="clear" w:color="auto" w:fill="FFFFFF"/>
+        </w:rPr>
+        <w:t>Edmonds, R. G. (1984). A theoretical basis for hedonic regression: A research primer.</w:t>
+      </w:r>
+      <w:r>
+        <w:rPr>
+          <w:rStyle w:val="apple-converted-space"/>
+          <w:rFonts w:ascii="Baskerville Old Face" w:hAnsi="Baskerville Old Face" w:cs="Arial"/>
+          <w:shd w:val="clear" w:color="auto" w:fill="FFFFFF"/>
+        </w:rPr>
+        <w:t> </w:t>
+      </w:r>
+      <w:r>
+        <w:rPr>
+          <w:rFonts w:ascii="Baskerville Old Face" w:hAnsi="Baskerville Old Face" w:cs="Arial"/>
+          <w:i/>
+          <w:iCs/>
+          <w:shd w:val="clear" w:color="auto" w:fill="FFFFFF"/>
+        </w:rPr>
+        <w:t>Real Estate Economics</w:t>
+      </w:r>
+      <w:r>
+        <w:rPr>
+          <w:rFonts w:ascii="Baskerville Old Face" w:hAnsi="Baskerville Old Face" w:cs="Arial"/>
+          <w:shd w:val="clear" w:color="auto" w:fill="FFFFFF"/>
+        </w:rPr>
+        <w:t>,</w:t>
+      </w:r>
+      <w:r>
+        <w:rPr>
+          <w:rStyle w:val="apple-converted-space"/>
+          <w:rFonts w:ascii="Baskerville Old Face" w:hAnsi="Baskerville Old Face" w:cs="Arial"/>
+          <w:shd w:val="clear" w:color="auto" w:fill="FFFFFF"/>
+        </w:rPr>
+        <w:t> </w:t>
+      </w:r>
+      <w:r>
+        <w:rPr>
+          <w:rFonts w:ascii="Baskerville Old Face" w:hAnsi="Baskerville Old Face" w:cs="Arial"/>
+          <w:i/>
+          <w:iCs/>
+          <w:shd w:val="clear" w:color="auto" w:fill="FFFFFF"/>
+        </w:rPr>
+        <w:t>12</w:t>
+      </w:r>
+      <w:r>
+        <w:rPr>
+          <w:rFonts w:ascii="Baskerville Old Face" w:hAnsi="Baskerville Old Face" w:cs="Arial"/>
+          <w:shd w:val="clear" w:color="auto" w:fill="FFFFFF"/>
+        </w:rPr>
+        <w:t>(1), 72-85.</w:t>
+      </w:r>
+    </w:p>
+    <w:p>
+      <w:pPr>
+        <w:spacing w:after="160" w:line="240" w:lineRule="auto"/>
+        <w:ind w:firstLine="0"/>
+        <w:rPr>
+          <w:rFonts w:ascii="Baskerville Old Face" w:hAnsi="Baskerville Old Face"/>
+        </w:rPr>
+      </w:pPr>
+      <w:r>
+        <w:rPr>
+          <w:rFonts w:ascii="Baskerville Old Face" w:hAnsi="Baskerville Old Face"/>
+        </w:rPr>
+        <w:lastRenderedPageBreak/>
+        <w:t>Edvard Munch Biography, Art, and Analysis of Works. (n.d.). Retrieved April 11, 2016, from http://www.theartstory.org/artist-munch-edvard.htm</w:t>
+      </w:r>
+    </w:p>
+    <w:p>
+      <w:pPr>
+        <w:spacing w:after="160" w:line="240" w:lineRule="auto"/>
+        <w:ind w:firstLine="0"/>
+        <w:rPr>
+          <w:rFonts w:ascii="Baskerville Old Face" w:hAnsi="Baskerville Old Face"/>
+        </w:rPr>
+      </w:pPr>
+      <w:r>
+        <w:rPr>
+          <w:rFonts w:ascii="Baskerville Old Face" w:hAnsi="Baskerville Old Face"/>
+        </w:rPr>
+        <w:t xml:space="preserve">Ellis-Petersen, H. (2015, February 3). Sotheby's auction breaks sales record. </w:t>
+      </w:r>
+      <w:r>
+        <w:rPr>
+          <w:rFonts w:ascii="Baskerville Old Face" w:hAnsi="Baskerville Old Face"/>
+          <w:i/>
+        </w:rPr>
+        <w:t>The</w:t>
+      </w:r>
+      <w:r>
+        <w:rPr>
+          <w:rFonts w:ascii="Baskerville Old Face" w:hAnsi="Baskerville Old Face"/>
+        </w:rPr>
+        <w:t xml:space="preserve"> </w:t>
+      </w:r>
+      <w:r>
+        <w:rPr>
+          <w:rFonts w:ascii="Baskerville Old Face" w:hAnsi="Baskerville Old Face"/>
+          <w:i/>
+        </w:rPr>
+        <w:t>Guardian</w:t>
+      </w:r>
+      <w:r>
+        <w:rPr>
+          <w:rFonts w:ascii="Baskerville Old Face" w:hAnsi="Baskerville Old Face"/>
+        </w:rPr>
+        <w:t>. Retrieved April 11, 2016, from http://www.theguardian.com/artanddesign/2015/feb/04/sothebys-auction-highest-sales-total-ever</w:t>
+      </w:r>
+    </w:p>
+    <w:p>
+      <w:pPr>
+        <w:spacing w:after="160" w:line="240" w:lineRule="auto"/>
+        <w:ind w:firstLine="0"/>
+        <w:rPr>
+          <w:rFonts w:ascii="Baskerville Old Face" w:hAnsi="Baskerville Old Face" w:cs="Arial"/>
+          <w:shd w:val="clear" w:color="auto" w:fill="FFFFFF"/>
+        </w:rPr>
+      </w:pPr>
+      <w:r>
+        <w:rPr>
+          <w:rFonts w:ascii="Baskerville Old Face" w:hAnsi="Baskerville Old Face" w:cs="Arial"/>
+          <w:shd w:val="clear" w:color="auto" w:fill="FFFFFF"/>
+        </w:rPr>
+        <w:t>Finkelstein, A. (2002). Investing in the arts: Financial and aesthetic returns to prints.</w:t>
+      </w:r>
+      <w:r>
+        <w:rPr>
+          <w:rStyle w:val="apple-converted-space"/>
+          <w:rFonts w:ascii="Baskerville Old Face" w:hAnsi="Baskerville Old Face" w:cs="Arial"/>
+          <w:shd w:val="clear" w:color="auto" w:fill="FFFFFF"/>
+        </w:rPr>
+        <w:t> </w:t>
+      </w:r>
+      <w:r>
+        <w:rPr>
+          <w:rFonts w:ascii="Baskerville Old Face" w:hAnsi="Baskerville Old Face" w:cs="Arial"/>
+          <w:i/>
+          <w:iCs/>
+          <w:shd w:val="clear" w:color="auto" w:fill="FFFFFF"/>
+        </w:rPr>
+        <w:t>University Avenue Undergraduate Journal of Economics</w:t>
+      </w:r>
+      <w:r>
+        <w:rPr>
+          <w:rFonts w:ascii="Baskerville Old Face" w:hAnsi="Baskerville Old Face" w:cs="Arial"/>
+          <w:shd w:val="clear" w:color="auto" w:fill="FFFFFF"/>
+        </w:rPr>
+        <w:t>,</w:t>
+      </w:r>
+      <w:r>
+        <w:rPr>
+          <w:rStyle w:val="apple-converted-space"/>
+          <w:rFonts w:ascii="Baskerville Old Face" w:hAnsi="Baskerville Old Face" w:cs="Arial"/>
+          <w:shd w:val="clear" w:color="auto" w:fill="FFFFFF"/>
+        </w:rPr>
+        <w:t> </w:t>
+      </w:r>
+      <w:r>
+        <w:rPr>
+          <w:rFonts w:ascii="Baskerville Old Face" w:hAnsi="Baskerville Old Face" w:cs="Arial"/>
+          <w:i/>
+          <w:iCs/>
+          <w:shd w:val="clear" w:color="auto" w:fill="FFFFFF"/>
+        </w:rPr>
+        <w:t>6</w:t>
+      </w:r>
+      <w:r>
+        <w:rPr>
+          <w:rFonts w:ascii="Baskerville Old Face" w:hAnsi="Baskerville Old Face" w:cs="Arial"/>
+          <w:shd w:val="clear" w:color="auto" w:fill="FFFFFF"/>
+        </w:rPr>
+        <w:t>(1), 4.</w:t>
+      </w:r>
+    </w:p>
+    <w:p>
+      <w:pPr>
+        <w:spacing w:after="160" w:line="240" w:lineRule="auto"/>
+        <w:ind w:firstLine="0"/>
+        <w:rPr>
+          <w:rFonts w:ascii="Baskerville Old Face" w:hAnsi="Baskerville Old Face" w:cs="Arial"/>
+          <w:shd w:val="clear" w:color="auto" w:fill="FFFFFF"/>
+        </w:rPr>
+      </w:pPr>
+      <w:r>
+        <w:rPr>
+          <w:rFonts w:ascii="Baskerville Old Face" w:hAnsi="Baskerville Old Face" w:cs="Arial"/>
+          <w:shd w:val="clear" w:color="auto" w:fill="FFFFFF"/>
+        </w:rPr>
+        <w:t>Flachaire, E., &amp; Hollard, G. (2007). Starting point bias and respondent uncertainty in dichotomous choice contingent valuation surveys.</w:t>
+      </w:r>
+      <w:r>
+        <w:rPr>
+          <w:rStyle w:val="apple-converted-space"/>
+          <w:rFonts w:ascii="Baskerville Old Face" w:hAnsi="Baskerville Old Face" w:cs="Arial"/>
+          <w:shd w:val="clear" w:color="auto" w:fill="FFFFFF"/>
+        </w:rPr>
+        <w:t> </w:t>
+      </w:r>
+      <w:r>
+        <w:rPr>
+          <w:rFonts w:ascii="Baskerville Old Face" w:hAnsi="Baskerville Old Face" w:cs="Arial"/>
+          <w:i/>
+          <w:iCs/>
+          <w:shd w:val="clear" w:color="auto" w:fill="FFFFFF"/>
+        </w:rPr>
+        <w:t>Resource and energy economics</w:t>
+      </w:r>
+      <w:r>
+        <w:rPr>
+          <w:rFonts w:ascii="Baskerville Old Face" w:hAnsi="Baskerville Old Face" w:cs="Arial"/>
+          <w:shd w:val="clear" w:color="auto" w:fill="FFFFFF"/>
+        </w:rPr>
+        <w:t>,</w:t>
+      </w:r>
+      <w:r>
+        <w:rPr>
+          <w:rStyle w:val="apple-converted-space"/>
+          <w:rFonts w:ascii="Baskerville Old Face" w:hAnsi="Baskerville Old Face" w:cs="Arial"/>
+          <w:shd w:val="clear" w:color="auto" w:fill="FFFFFF"/>
+        </w:rPr>
+        <w:t> </w:t>
+      </w:r>
+      <w:r>
+        <w:rPr>
+          <w:rFonts w:ascii="Baskerville Old Face" w:hAnsi="Baskerville Old Face" w:cs="Arial"/>
+          <w:i/>
+          <w:iCs/>
+          <w:shd w:val="clear" w:color="auto" w:fill="FFFFFF"/>
+        </w:rPr>
+        <w:t>29</w:t>
+      </w:r>
+      <w:r>
+        <w:rPr>
+          <w:rFonts w:ascii="Baskerville Old Face" w:hAnsi="Baskerville Old Face" w:cs="Arial"/>
+          <w:shd w:val="clear" w:color="auto" w:fill="FFFFFF"/>
+        </w:rPr>
+        <w:t>(3), 183-194.</w:t>
+      </w:r>
+    </w:p>
+    <w:p>
+      <w:pPr>
+        <w:spacing w:after="160" w:line="240" w:lineRule="auto"/>
+        <w:ind w:firstLine="0"/>
+        <w:rPr>
+          <w:rFonts w:ascii="Baskerville Old Face" w:hAnsi="Baskerville Old Face" w:cs="Arial"/>
+          <w:shd w:val="clear" w:color="auto" w:fill="FFFFFF"/>
+        </w:rPr>
+      </w:pPr>
+      <w:r>
+        <w:rPr>
+          <w:rFonts w:ascii="Baskerville Old Face" w:hAnsi="Baskerville Old Face" w:cs="Arial"/>
+          <w:shd w:val="clear" w:color="auto" w:fill="FFFFFF"/>
+        </w:rPr>
+        <w:t>Frykblom, P., &amp; Shogren, J. F. (2000). An experimental testing of anchoring effects in discrete choice questions.</w:t>
+      </w:r>
+      <w:r>
+        <w:rPr>
+          <w:rStyle w:val="apple-converted-space"/>
+          <w:rFonts w:ascii="Baskerville Old Face" w:hAnsi="Baskerville Old Face" w:cs="Arial"/>
+          <w:shd w:val="clear" w:color="auto" w:fill="FFFFFF"/>
+        </w:rPr>
+        <w:t> </w:t>
+      </w:r>
+      <w:r>
+        <w:rPr>
+          <w:rFonts w:ascii="Baskerville Old Face" w:hAnsi="Baskerville Old Face" w:cs="Arial"/>
+          <w:i/>
+          <w:iCs/>
+          <w:shd w:val="clear" w:color="auto" w:fill="FFFFFF"/>
+        </w:rPr>
+        <w:t>Environmental and resource economics</w:t>
+      </w:r>
+      <w:r>
+        <w:rPr>
+          <w:rFonts w:ascii="Baskerville Old Face" w:hAnsi="Baskerville Old Face" w:cs="Arial"/>
+          <w:shd w:val="clear" w:color="auto" w:fill="FFFFFF"/>
+        </w:rPr>
+        <w:t>,</w:t>
+      </w:r>
+      <w:r>
+        <w:rPr>
+          <w:rStyle w:val="apple-converted-space"/>
+          <w:rFonts w:ascii="Baskerville Old Face" w:hAnsi="Baskerville Old Face" w:cs="Arial"/>
+          <w:shd w:val="clear" w:color="auto" w:fill="FFFFFF"/>
+        </w:rPr>
+        <w:t> </w:t>
+      </w:r>
+      <w:r>
+        <w:rPr>
+          <w:rFonts w:ascii="Baskerville Old Face" w:hAnsi="Baskerville Old Face" w:cs="Arial"/>
+          <w:i/>
+          <w:iCs/>
+          <w:shd w:val="clear" w:color="auto" w:fill="FFFFFF"/>
+        </w:rPr>
+        <w:t>16</w:t>
+      </w:r>
+      <w:r>
+        <w:rPr>
+          <w:rFonts w:ascii="Baskerville Old Face" w:hAnsi="Baskerville Old Face" w:cs="Arial"/>
+          <w:shd w:val="clear" w:color="auto" w:fill="FFFFFF"/>
+        </w:rPr>
+        <w:t>(3), 329-341.</w:t>
+      </w:r>
+    </w:p>
+    <w:p>
+      <w:pPr>
+        <w:spacing w:after="160" w:line="240" w:lineRule="auto"/>
+        <w:ind w:firstLine="0"/>
+        <w:rPr>
+          <w:rFonts w:ascii="Baskerville Old Face" w:hAnsi="Baskerville Old Face" w:cs="Arial"/>
+          <w:shd w:val="clear" w:color="auto" w:fill="FFFFFF"/>
+        </w:rPr>
+      </w:pPr>
+      <w:r>
+        <w:rPr>
+          <w:rFonts w:ascii="Baskerville Old Face" w:hAnsi="Baskerville Old Face" w:cs="Arial"/>
+          <w:shd w:val="clear" w:color="auto" w:fill="FFFFFF"/>
+        </w:rPr>
+        <w:t>Furnham, A., &amp; Boo, H. C. (2011). A literature review of the anchoring effect.</w:t>
+      </w:r>
+      <w:r>
+        <w:rPr>
+          <w:rFonts w:ascii="Baskerville Old Face" w:hAnsi="Baskerville Old Face" w:cs="Arial"/>
+          <w:i/>
+          <w:iCs/>
+          <w:shd w:val="clear" w:color="auto" w:fill="FFFFFF"/>
+        </w:rPr>
+        <w:t>The Journal of Socio-Economics</w:t>
+      </w:r>
+      <w:r>
+        <w:rPr>
+          <w:rFonts w:ascii="Baskerville Old Face" w:hAnsi="Baskerville Old Face" w:cs="Arial"/>
+          <w:shd w:val="clear" w:color="auto" w:fill="FFFFFF"/>
+        </w:rPr>
+        <w:t>,</w:t>
+      </w:r>
+      <w:r>
+        <w:rPr>
+          <w:rStyle w:val="apple-converted-space"/>
+          <w:rFonts w:ascii="Baskerville Old Face" w:hAnsi="Baskerville Old Face" w:cs="Arial"/>
+          <w:shd w:val="clear" w:color="auto" w:fill="FFFFFF"/>
+        </w:rPr>
+        <w:t> </w:t>
+      </w:r>
+      <w:r>
+        <w:rPr>
+          <w:rFonts w:ascii="Baskerville Old Face" w:hAnsi="Baskerville Old Face" w:cs="Arial"/>
+          <w:i/>
+          <w:iCs/>
+          <w:shd w:val="clear" w:color="auto" w:fill="FFFFFF"/>
+        </w:rPr>
+        <w:t>40</w:t>
+      </w:r>
+      <w:r>
+        <w:rPr>
+          <w:rFonts w:ascii="Baskerville Old Face" w:hAnsi="Baskerville Old Face" w:cs="Arial"/>
+          <w:shd w:val="clear" w:color="auto" w:fill="FFFFFF"/>
+        </w:rPr>
+        <w:t>(1), 35-42.</w:t>
+      </w:r>
+    </w:p>
+    <w:p>
+      <w:pPr>
+        <w:spacing w:after="160" w:line="240" w:lineRule="auto"/>
+        <w:ind w:firstLine="0"/>
+        <w:rPr>
+          <w:rFonts w:ascii="Baskerville Old Face" w:hAnsi="Baskerville Old Face"/>
+        </w:rPr>
+      </w:pPr>
+      <w:r>
+        <w:rPr>
+          <w:rFonts w:ascii="Baskerville Old Face" w:hAnsi="Baskerville Old Face"/>
+        </w:rPr>
+        <w:t>Galerie Michael. (n.d.). Miro &amp; Dali Poetic Visions Two Catalan Surrealists. Retrieved April 11, 2016, from http://www.galeriemichael.com/current-exhibitions/miro-dali-poetic-visions-two-catalan-surrealists/</w:t>
+      </w:r>
+    </w:p>
+    <w:p>
+      <w:pPr>
+        <w:spacing w:after="160" w:line="240" w:lineRule="auto"/>
+        <w:ind w:firstLine="0"/>
+        <w:rPr>
+          <w:rFonts w:ascii="Baskerville Old Face" w:eastAsia="Times New Roman" w:hAnsi="Baskerville Old Face" w:cs="Open Sans"/>
+          <w:bCs/>
+        </w:rPr>
+      </w:pPr>
+      <w:r>
+        <w:rPr>
+          <w:rFonts w:ascii="Baskerville Old Face" w:eastAsia="Times New Roman" w:hAnsi="Baskerville Old Face" w:cs="Open Sans"/>
+          <w:bCs/>
+        </w:rPr>
+        <w:t>Gleadell, C. (2016, February 03). Sotheby's Shows Solid Results at $135 Million Impressionist and Modern Art Evening Sale. Retrieved April 11, 2016, from https://news.artnet.com/art-world/sothebys-135-million-impressionist-and-modern-evening-sale-419528</w:t>
+      </w:r>
+    </w:p>
+    <w:p>
+      <w:pPr>
+        <w:spacing w:after="160" w:line="240" w:lineRule="auto"/>
+        <w:ind w:firstLine="0"/>
+        <w:rPr>
+          <w:rFonts w:ascii="Baskerville Old Face" w:eastAsia="Times New Roman" w:hAnsi="Baskerville Old Face" w:cs="Open Sans"/>
+          <w:bCs/>
+        </w:rPr>
+      </w:pPr>
+      <w:r>
+        <w:rPr>
+          <w:rFonts w:ascii="Baskerville Old Face" w:eastAsia="Times New Roman" w:hAnsi="Baskerville Old Face" w:cs="Open Sans"/>
+          <w:bCs/>
+        </w:rPr>
+        <w:t>Goldstein, A. (2014, May 17). How to Understand New York's Gazillion-Dollar Auction Week. Retrieved April 11, 2016, from http://www.artspace.com/magazine/news_events/the_heat_index/how_to_understand_new_york_record_auction_week-52310</w:t>
+      </w:r>
+    </w:p>
+    <w:p>
+      <w:pPr>
+        <w:spacing w:after="160" w:line="240" w:lineRule="auto"/>
+        <w:ind w:firstLine="0"/>
+        <w:rPr>
+          <w:rFonts w:ascii="Baskerville Old Face" w:hAnsi="Baskerville Old Face" w:cs="Arial"/>
+          <w:shd w:val="clear" w:color="auto" w:fill="FFFFFF"/>
+        </w:rPr>
+      </w:pPr>
+      <w:r>
+        <w:rPr>
+          <w:rFonts w:ascii="Baskerville Old Face" w:hAnsi="Baskerville Old Face" w:cs="Arial"/>
+          <w:shd w:val="clear" w:color="auto" w:fill="FFFFFF"/>
+        </w:rPr>
+        <w:t>Graddy, K., Loewenstein, L. P., Mei, J., Moses, M., &amp; Pownall, R. A. (2014). Anchoring or loss aversion? Empirical evidence from art auctions.</w:t>
+      </w:r>
+    </w:p>
+    <w:p>
+      <w:pPr>
+        <w:spacing w:after="160" w:line="240" w:lineRule="auto"/>
+        <w:ind w:firstLine="0"/>
+        <w:rPr>
+          <w:rFonts w:ascii="Baskerville Old Face" w:hAnsi="Baskerville Old Face" w:cs="Arial"/>
+          <w:shd w:val="clear" w:color="auto" w:fill="FFFFFF"/>
+        </w:rPr>
+      </w:pPr>
+      <w:r>
+        <w:rPr>
+          <w:rFonts w:ascii="Baskerville Old Face" w:hAnsi="Baskerville Old Face" w:cs="Arial"/>
+          <w:shd w:val="clear" w:color="auto" w:fill="FFFFFF"/>
+        </w:rPr>
+        <w:t>Green, D., Jacowitz, K. E., Kahneman, D., &amp; McFadden, D. (1998). Referendum contingent valuation, anchoring, and willingness to pay for public goods.</w:t>
+      </w:r>
+      <w:r>
+        <w:rPr>
+          <w:rStyle w:val="apple-converted-space"/>
+          <w:rFonts w:ascii="Baskerville Old Face" w:hAnsi="Baskerville Old Face" w:cs="Arial"/>
+          <w:shd w:val="clear" w:color="auto" w:fill="FFFFFF"/>
+        </w:rPr>
+        <w:t> </w:t>
+      </w:r>
+      <w:r>
+        <w:rPr>
+          <w:rFonts w:ascii="Baskerville Old Face" w:hAnsi="Baskerville Old Face" w:cs="Arial"/>
+          <w:i/>
+          <w:iCs/>
+          <w:shd w:val="clear" w:color="auto" w:fill="FFFFFF"/>
+        </w:rPr>
+        <w:t>Resource and Energy Economics</w:t>
+      </w:r>
+      <w:r>
+        <w:rPr>
+          <w:rFonts w:ascii="Baskerville Old Face" w:hAnsi="Baskerville Old Face" w:cs="Arial"/>
+          <w:shd w:val="clear" w:color="auto" w:fill="FFFFFF"/>
+        </w:rPr>
+        <w:t>,</w:t>
+      </w:r>
+      <w:r>
+        <w:rPr>
+          <w:rStyle w:val="apple-converted-space"/>
+          <w:rFonts w:ascii="Baskerville Old Face" w:hAnsi="Baskerville Old Face" w:cs="Arial"/>
+          <w:shd w:val="clear" w:color="auto" w:fill="FFFFFF"/>
+        </w:rPr>
+        <w:t> </w:t>
+      </w:r>
+      <w:r>
+        <w:rPr>
+          <w:rFonts w:ascii="Baskerville Old Face" w:hAnsi="Baskerville Old Face" w:cs="Arial"/>
+          <w:i/>
+          <w:iCs/>
+          <w:shd w:val="clear" w:color="auto" w:fill="FFFFFF"/>
+        </w:rPr>
+        <w:t>20</w:t>
+      </w:r>
+      <w:r>
+        <w:rPr>
+          <w:rFonts w:ascii="Baskerville Old Face" w:hAnsi="Baskerville Old Face" w:cs="Arial"/>
+          <w:shd w:val="clear" w:color="auto" w:fill="FFFFFF"/>
+        </w:rPr>
+        <w:t>(2), 85-116.</w:t>
+      </w:r>
+    </w:p>
+    <w:p>
+      <w:pPr>
+        <w:spacing w:after="160" w:line="240" w:lineRule="auto"/>
+        <w:ind w:firstLine="0"/>
+        <w:rPr>
+          <w:rFonts w:ascii="Baskerville Old Face" w:hAnsi="Baskerville Old Face" w:cs="Arial"/>
+          <w:shd w:val="clear" w:color="auto" w:fill="FFFFFF"/>
+        </w:rPr>
+      </w:pPr>
+      <w:r>
+        <w:rPr>
+          <w:rFonts w:ascii="Baskerville Old Face" w:hAnsi="Baskerville Old Face" w:cs="Arial"/>
+          <w:shd w:val="clear" w:color="auto" w:fill="FFFFFF"/>
+        </w:rPr>
+        <w:t>Greenleaf, E. A. (1995). The impact of reference price effects on the profitability of price promotions.</w:t>
+      </w:r>
+      <w:r>
+        <w:rPr>
+          <w:rStyle w:val="apple-converted-space"/>
+          <w:rFonts w:ascii="Baskerville Old Face" w:hAnsi="Baskerville Old Face" w:cs="Arial"/>
+          <w:shd w:val="clear" w:color="auto" w:fill="FFFFFF"/>
+        </w:rPr>
+        <w:t> </w:t>
+      </w:r>
+      <w:r>
+        <w:rPr>
+          <w:rFonts w:ascii="Baskerville Old Face" w:hAnsi="Baskerville Old Face" w:cs="Arial"/>
+          <w:i/>
+          <w:iCs/>
+          <w:shd w:val="clear" w:color="auto" w:fill="FFFFFF"/>
+        </w:rPr>
+        <w:t>Marketing science</w:t>
+      </w:r>
+      <w:r>
+        <w:rPr>
+          <w:rFonts w:ascii="Baskerville Old Face" w:hAnsi="Baskerville Old Face" w:cs="Arial"/>
+          <w:shd w:val="clear" w:color="auto" w:fill="FFFFFF"/>
+        </w:rPr>
+        <w:t>,</w:t>
+      </w:r>
+      <w:r>
+        <w:rPr>
+          <w:rStyle w:val="apple-converted-space"/>
+          <w:rFonts w:ascii="Baskerville Old Face" w:hAnsi="Baskerville Old Face" w:cs="Arial"/>
+          <w:shd w:val="clear" w:color="auto" w:fill="FFFFFF"/>
+        </w:rPr>
+        <w:t> </w:t>
+      </w:r>
+      <w:r>
+        <w:rPr>
+          <w:rFonts w:ascii="Baskerville Old Face" w:hAnsi="Baskerville Old Face" w:cs="Arial"/>
+          <w:i/>
+          <w:iCs/>
+          <w:shd w:val="clear" w:color="auto" w:fill="FFFFFF"/>
+        </w:rPr>
+        <w:t>14</w:t>
+      </w:r>
+      <w:r>
+        <w:rPr>
+          <w:rFonts w:ascii="Baskerville Old Face" w:hAnsi="Baskerville Old Face" w:cs="Arial"/>
+          <w:shd w:val="clear" w:color="auto" w:fill="FFFFFF"/>
+        </w:rPr>
+        <w:t>(1), 82-104.</w:t>
+      </w:r>
+    </w:p>
+    <w:p>
+      <w:pPr>
+        <w:spacing w:after="160" w:line="240" w:lineRule="auto"/>
+        <w:ind w:firstLine="0"/>
+        <w:rPr>
+          <w:rFonts w:ascii="Baskerville Old Face" w:hAnsi="Baskerville Old Face"/>
+        </w:rPr>
+      </w:pPr>
+      <w:r>
+        <w:rPr>
+          <w:rFonts w:ascii="Baskerville Old Face" w:eastAsia="Times New Roman" w:hAnsi="Baskerville Old Face" w:cs="Open Sans"/>
+          <w:bCs/>
+        </w:rPr>
+        <w:t>Henri d</w:t>
+      </w:r>
       <w:bookmarkStart w:id="0" w:name="_GoBack"/>
       <w:bookmarkEnd w:id="0"/>
-    </w:p>
-    <w:p>
-      <w:pPr>
-        <w:spacing w:after="160" w:line="240" w:lineRule="auto"/>
-        <w:ind w:firstLine="0"/>
-        <w:rPr>
-          <w:rFonts w:ascii="Baskerville Old Face" w:hAnsi="Baskerville Old Face"/>
-        </w:rPr>
-      </w:pPr>
-      <w:r>
-        <w:rPr>
-          <w:rFonts w:ascii="Baskerville Old Face" w:hAnsi="Baskerville Old Face"/>
-        </w:rPr>
-        <w:t>Christie's Figures 2014. (2015, January 20). Retrieved from http://www.christies.com/about/press-center/releases/pressrelease.aspx?pressreleaseid=7712</w:t>
-      </w:r>
-    </w:p>
-    <w:p>
-      <w:pPr>
-        <w:spacing w:after="160" w:line="240" w:lineRule="auto"/>
-        <w:ind w:firstLine="0"/>
+      <w:r>
         <w:rPr>
           <w:rFonts w:ascii="Baskerville Old Face" w:eastAsia="Times New Roman" w:hAnsi="Baskerville Old Face" w:cs="Open Sans"/>
           <w:bCs/>
         </w:rPr>
-      </w:pPr>
-      <w:r>
+        <w:t>e Toulouse-Lautrec Biography. (n.d.). Retrieved April 11, 2016, from http://www.toulouse-lautrec-foundation.org/biography.html</w:t>
+      </w:r>
+    </w:p>
+    <w:p>
+      <w:pPr>
+        <w:spacing w:after="160" w:line="240" w:lineRule="auto"/>
+        <w:ind w:firstLine="0"/>
+        <w:rPr>
+          <w:rFonts w:ascii="Baskerville Old Face" w:hAnsi="Baskerville Old Face" w:cs="Arial"/>
+          <w:shd w:val="clear" w:color="auto" w:fill="FFFFFF"/>
+        </w:rPr>
+      </w:pPr>
+      <w:r>
+        <w:rPr>
+          <w:rFonts w:ascii="Baskerville Old Face" w:hAnsi="Baskerville Old Face" w:cs="Arial"/>
+          <w:shd w:val="clear" w:color="auto" w:fill="FFFFFF"/>
+        </w:rPr>
+        <w:t>Hong, H., Kremer, I., Kubik, J. D., Mei, J., &amp; Moses, M. (2015). Ordering, revenue and anchoring in art auctions.</w:t>
+      </w:r>
+      <w:r>
+        <w:rPr>
+          <w:rStyle w:val="apple-converted-space"/>
+          <w:rFonts w:ascii="Baskerville Old Face" w:hAnsi="Baskerville Old Face" w:cs="Arial"/>
+          <w:shd w:val="clear" w:color="auto" w:fill="FFFFFF"/>
+        </w:rPr>
+        <w:t> </w:t>
+      </w:r>
+      <w:r>
+        <w:rPr>
+          <w:rFonts w:ascii="Baskerville Old Face" w:hAnsi="Baskerville Old Face" w:cs="Arial"/>
+          <w:i/>
+          <w:iCs/>
+          <w:shd w:val="clear" w:color="auto" w:fill="FFFFFF"/>
+        </w:rPr>
+        <w:t>The RAND Journal of Economics</w:t>
+      </w:r>
+      <w:r>
+        <w:rPr>
+          <w:rFonts w:ascii="Baskerville Old Face" w:hAnsi="Baskerville Old Face" w:cs="Arial"/>
+          <w:shd w:val="clear" w:color="auto" w:fill="FFFFFF"/>
+        </w:rPr>
+        <w:t>,</w:t>
+      </w:r>
+      <w:r>
+        <w:rPr>
+          <w:rFonts w:ascii="Baskerville Old Face" w:hAnsi="Baskerville Old Face" w:cs="Arial"/>
+          <w:i/>
+          <w:iCs/>
+          <w:shd w:val="clear" w:color="auto" w:fill="FFFFFF"/>
+        </w:rPr>
+        <w:t>46</w:t>
+      </w:r>
+      <w:r>
+        <w:rPr>
+          <w:rFonts w:ascii="Baskerville Old Face" w:hAnsi="Baskerville Old Face" w:cs="Arial"/>
+          <w:shd w:val="clear" w:color="auto" w:fill="FFFFFF"/>
+        </w:rPr>
+        <w:t>(1), 186-216.</w:t>
+      </w:r>
+    </w:p>
+    <w:p>
+      <w:pPr>
+        <w:spacing w:after="160" w:line="240" w:lineRule="auto"/>
+        <w:ind w:firstLine="0"/>
         <w:rPr>
           <w:rFonts w:ascii="Baskerville Old Face" w:eastAsia="Times New Roman" w:hAnsi="Baskerville Old Face" w:cs="Open Sans"/>
           <w:bCs/>
         </w:rPr>
-        <w:t>Christie's Lotfinder. (n.d.). Retrieved from http://www.christies.com/lotfinder/</w:t>
-      </w:r>
-    </w:p>
-    <w:p>
-      <w:pPr>
-        <w:spacing w:after="160" w:line="240" w:lineRule="auto"/>
-        <w:ind w:firstLine="0"/>
-        <w:rPr>
-          <w:rFonts w:ascii="Baskerville Old Face" w:hAnsi="Baskerville Old Face" w:cs="Arial"/>
-          <w:shd w:val="clear" w:color="auto" w:fill="FFFFFF"/>
-        </w:rPr>
-      </w:pPr>
-      <w:r>
-        <w:rPr>
-          <w:rFonts w:ascii="Baskerville Old Face" w:hAnsi="Baskerville Old Face" w:cs="Arial"/>
-          <w:shd w:val="clear" w:color="auto" w:fill="FFFFFF"/>
-        </w:rPr>
-        <w:t>Costanigro, M., McCluskey, J. J., &amp; Mittelhammer, R. C. (2007). Segmenting the wine market based on price: hedonic regression when different prices mean different products.</w:t>
-      </w:r>
-      <w:r>
-        <w:rPr>
-          <w:rStyle w:val="apple-converted-space"/>
-          <w:rFonts w:ascii="Baskerville Old Face" w:hAnsi="Baskerville Old Face" w:cs="Arial"/>
-          <w:shd w:val="clear" w:color="auto" w:fill="FFFFFF"/>
-        </w:rPr>
-        <w:t> </w:t>
-      </w:r>
-      <w:r>
-        <w:rPr>
-          <w:rFonts w:ascii="Baskerville Old Face" w:hAnsi="Baskerville Old Face" w:cs="Arial"/>
-          <w:i/>
-          <w:iCs/>
-          <w:shd w:val="clear" w:color="auto" w:fill="FFFFFF"/>
-        </w:rPr>
-        <w:t>Journal of agricultural Economics</w:t>
-      </w:r>
-      <w:r>
-        <w:rPr>
-          <w:rFonts w:ascii="Baskerville Old Face" w:hAnsi="Baskerville Old Face" w:cs="Arial"/>
-          <w:shd w:val="clear" w:color="auto" w:fill="FFFFFF"/>
-        </w:rPr>
-        <w:t>,</w:t>
-      </w:r>
-      <w:r>
-        <w:rPr>
-          <w:rStyle w:val="apple-converted-space"/>
-          <w:rFonts w:ascii="Baskerville Old Face" w:hAnsi="Baskerville Old Face" w:cs="Arial"/>
-          <w:shd w:val="clear" w:color="auto" w:fill="FFFFFF"/>
-        </w:rPr>
-        <w:t> </w:t>
-      </w:r>
-      <w:r>
-        <w:rPr>
-          <w:rFonts w:ascii="Baskerville Old Face" w:hAnsi="Baskerville Old Face" w:cs="Arial"/>
-          <w:i/>
-          <w:iCs/>
-          <w:shd w:val="clear" w:color="auto" w:fill="FFFFFF"/>
-        </w:rPr>
-        <w:t>58</w:t>
-      </w:r>
-      <w:r>
-        <w:rPr>
-          <w:rFonts w:ascii="Baskerville Old Face" w:hAnsi="Baskerville Old Face" w:cs="Arial"/>
-          <w:shd w:val="clear" w:color="auto" w:fill="FFFFFF"/>
-        </w:rPr>
-        <w:t>(3), 454-466.</w:t>
-      </w:r>
-    </w:p>
-    <w:p>
-      <w:pPr>
-        <w:spacing w:after="160" w:line="240" w:lineRule="auto"/>
-        <w:ind w:firstLine="0"/>
-        <w:rPr>
-          <w:rFonts w:ascii="Baskerville Old Face" w:hAnsi="Baskerville Old Face" w:cs="Arial"/>
-          <w:shd w:val="clear" w:color="auto" w:fill="FFFFFF"/>
-        </w:rPr>
-      </w:pPr>
-      <w:r>
-        <w:rPr>
-          <w:rFonts w:ascii="Baskerville Old Face" w:hAnsi="Baskerville Old Face" w:cs="Arial"/>
-          <w:shd w:val="clear" w:color="auto" w:fill="FFFFFF"/>
-        </w:rPr>
-        <w:t>Cupchik, G. C., Winston, A. S., &amp; Herz, R. S. (1992). Judgments of similarity and difference between paintings.</w:t>
-      </w:r>
-      <w:r>
-        <w:rPr>
-          <w:rStyle w:val="apple-converted-space"/>
-          <w:rFonts w:ascii="Baskerville Old Face" w:hAnsi="Baskerville Old Face" w:cs="Arial"/>
-          <w:shd w:val="clear" w:color="auto" w:fill="FFFFFF"/>
-        </w:rPr>
-        <w:t> </w:t>
-      </w:r>
-      <w:r>
-        <w:rPr>
-          <w:rFonts w:ascii="Baskerville Old Face" w:hAnsi="Baskerville Old Face" w:cs="Arial"/>
-          <w:i/>
-          <w:iCs/>
-          <w:shd w:val="clear" w:color="auto" w:fill="FFFFFF"/>
-        </w:rPr>
-        <w:t>Visual Arts Research</w:t>
-      </w:r>
-      <w:r>
-        <w:rPr>
-          <w:rFonts w:ascii="Baskerville Old Face" w:hAnsi="Baskerville Old Face" w:cs="Arial"/>
-          <w:shd w:val="clear" w:color="auto" w:fill="FFFFFF"/>
-        </w:rPr>
-        <w:t>, 37-50.</w:t>
-      </w:r>
-    </w:p>
-    <w:p>
-      <w:pPr>
-        <w:spacing w:after="160" w:line="240" w:lineRule="auto"/>
-        <w:ind w:firstLine="0"/>
+      </w:pPr>
+      <w:r>
         <w:rPr>
           <w:rFonts w:ascii="Baskerville Old Face" w:eastAsia="Times New Roman" w:hAnsi="Baskerville Old Face" w:cs="Open Sans"/>
           <w:bCs/>
         </w:rPr>
-      </w:pPr>
-      <w:r>
-        <w:rPr>
-          <w:rFonts w:ascii="Baskerville Old Face" w:eastAsia="Times New Roman" w:hAnsi="Baskerville Old Face" w:cs="Open Sans"/>
-          <w:bCs/>
-        </w:rPr>
-        <w:t>Danto, A. (n.d.). Style of Joan Miro. Retrieved April 11, 2016, from http://joanmiro.com/style-of-joan-miro/</w:t>
-      </w:r>
-    </w:p>
-    <w:p>
-      <w:pPr>
-        <w:spacing w:after="160" w:line="240" w:lineRule="auto"/>
-        <w:ind w:firstLine="0"/>
-        <w:rPr>
-          <w:rFonts w:ascii="Baskerville Old Face" w:hAnsi="Baskerville Old Face" w:cs="Arial"/>
-          <w:shd w:val="clear" w:color="auto" w:fill="FFFFFF"/>
-        </w:rPr>
-      </w:pPr>
-      <w:r>
-        <w:rPr>
-          <w:rFonts w:ascii="Baskerville Old Face" w:hAnsi="Baskerville Old Face" w:cs="Arial"/>
-          <w:shd w:val="clear" w:color="auto" w:fill="FFFFFF"/>
-        </w:rPr>
-        <w:t>De Silva, D. G., Pownall, R. A., &amp; Wolk, L. (2012). Does the sun ‘shine’on art prices?.</w:t>
-      </w:r>
-      <w:r>
-        <w:rPr>
-          <w:rStyle w:val="apple-converted-space"/>
-          <w:rFonts w:ascii="Baskerville Old Face" w:hAnsi="Baskerville Old Face" w:cs="Arial"/>
-          <w:shd w:val="clear" w:color="auto" w:fill="FFFFFF"/>
-        </w:rPr>
-        <w:t> </w:t>
-      </w:r>
-      <w:r>
-        <w:rPr>
-          <w:rFonts w:ascii="Baskerville Old Face" w:hAnsi="Baskerville Old Face" w:cs="Arial"/>
-          <w:i/>
-          <w:iCs/>
-          <w:shd w:val="clear" w:color="auto" w:fill="FFFFFF"/>
-        </w:rPr>
-        <w:t>Journal of Economic Behavior &amp; Organization</w:t>
-      </w:r>
-      <w:r>
-        <w:rPr>
-          <w:rFonts w:ascii="Baskerville Old Face" w:hAnsi="Baskerville Old Face" w:cs="Arial"/>
-          <w:shd w:val="clear" w:color="auto" w:fill="FFFFFF"/>
-        </w:rPr>
-        <w:t>,</w:t>
-      </w:r>
-      <w:r>
-        <w:rPr>
-          <w:rStyle w:val="apple-converted-space"/>
-          <w:rFonts w:ascii="Baskerville Old Face" w:hAnsi="Baskerville Old Face" w:cs="Arial"/>
-          <w:shd w:val="clear" w:color="auto" w:fill="FFFFFF"/>
-        </w:rPr>
-        <w:t> </w:t>
-      </w:r>
-      <w:r>
-        <w:rPr>
-          <w:rFonts w:ascii="Baskerville Old Face" w:hAnsi="Baskerville Old Face" w:cs="Arial"/>
-          <w:i/>
-          <w:iCs/>
-          <w:shd w:val="clear" w:color="auto" w:fill="FFFFFF"/>
-        </w:rPr>
-        <w:t>82</w:t>
-      </w:r>
-      <w:r>
-        <w:rPr>
-          <w:rFonts w:ascii="Baskerville Old Face" w:hAnsi="Baskerville Old Face" w:cs="Arial"/>
-          <w:shd w:val="clear" w:color="auto" w:fill="FFFFFF"/>
-        </w:rPr>
-        <w:t>(1), 167-178.</w:t>
-      </w:r>
-    </w:p>
-    <w:p>
-      <w:pPr>
-        <w:spacing w:after="160" w:line="240" w:lineRule="auto"/>
-        <w:ind w:firstLine="0"/>
-        <w:rPr>
-          <w:rFonts w:ascii="Baskerville Old Face" w:hAnsi="Baskerville Old Face" w:cs="Arial"/>
-          <w:shd w:val="clear" w:color="auto" w:fill="FFFFFF"/>
-        </w:rPr>
-      </w:pPr>
-      <w:r>
-        <w:rPr>
-          <w:rFonts w:ascii="Baskerville Old Face" w:hAnsi="Baskerville Old Face" w:cs="Arial"/>
-          <w:shd w:val="clear" w:color="auto" w:fill="FFFFFF"/>
-        </w:rPr>
-        <w:t>De Silva, D. G., Pownall, R. A., &amp; Wolk, L. (2012). Does the sun ‘shine’on art prices?.</w:t>
-      </w:r>
-      <w:r>
-        <w:rPr>
-          <w:rStyle w:val="apple-converted-space"/>
-          <w:rFonts w:ascii="Baskerville Old Face" w:hAnsi="Baskerville Old Face" w:cs="Arial"/>
-          <w:shd w:val="clear" w:color="auto" w:fill="FFFFFF"/>
-        </w:rPr>
-        <w:t> </w:t>
-      </w:r>
-      <w:r>
-        <w:rPr>
-          <w:rFonts w:ascii="Baskerville Old Face" w:hAnsi="Baskerville Old Face" w:cs="Arial"/>
-          <w:i/>
-          <w:iCs/>
-          <w:shd w:val="clear" w:color="auto" w:fill="FFFFFF"/>
-        </w:rPr>
-        <w:t>Journal of Economic Behavior &amp; Organization</w:t>
-      </w:r>
-      <w:r>
-        <w:rPr>
-          <w:rFonts w:ascii="Baskerville Old Face" w:hAnsi="Baskerville Old Face" w:cs="Arial"/>
-          <w:shd w:val="clear" w:color="auto" w:fill="FFFFFF"/>
-        </w:rPr>
-        <w:t>,</w:t>
-      </w:r>
-      <w:r>
-        <w:rPr>
-          <w:rStyle w:val="apple-converted-space"/>
-          <w:rFonts w:ascii="Baskerville Old Face" w:hAnsi="Baskerville Old Face" w:cs="Arial"/>
-          <w:shd w:val="clear" w:color="auto" w:fill="FFFFFF"/>
-        </w:rPr>
-        <w:t> </w:t>
-      </w:r>
-      <w:r>
-        <w:rPr>
-          <w:rFonts w:ascii="Baskerville Old Face" w:hAnsi="Baskerville Old Face" w:cs="Arial"/>
-          <w:i/>
-          <w:iCs/>
-          <w:shd w:val="clear" w:color="auto" w:fill="FFFFFF"/>
-        </w:rPr>
-        <w:t>82</w:t>
-      </w:r>
-      <w:r>
-        <w:rPr>
-          <w:rFonts w:ascii="Baskerville Old Face" w:hAnsi="Baskerville Old Face" w:cs="Arial"/>
-          <w:shd w:val="clear" w:color="auto" w:fill="FFFFFF"/>
-        </w:rPr>
-        <w:t>(1), 167-178.</w:t>
-      </w:r>
-    </w:p>
-    <w:p>
-      <w:pPr>
-        <w:spacing w:after="160" w:line="240" w:lineRule="auto"/>
-        <w:ind w:firstLine="0"/>
-        <w:rPr>
-          <w:rFonts w:ascii="Baskerville Old Face" w:hAnsi="Baskerville Old Face" w:cs="Arial"/>
-          <w:shd w:val="clear" w:color="auto" w:fill="FFFFFF"/>
-        </w:rPr>
-      </w:pPr>
-      <w:r>
-        <w:rPr>
-          <w:rFonts w:ascii="Baskerville Old Face" w:hAnsi="Baskerville Old Face" w:cs="Arial"/>
-          <w:shd w:val="clear" w:color="auto" w:fill="FFFFFF"/>
-        </w:rPr>
-        <w:t>Dougal, C., Engelberg, J., Garcia, D., &amp; Parsons, C. A. (2012). Journalists and the stock market.</w:t>
-      </w:r>
-      <w:r>
-        <w:rPr>
-          <w:rStyle w:val="apple-converted-space"/>
-          <w:rFonts w:ascii="Baskerville Old Face" w:hAnsi="Baskerville Old Face" w:cs="Arial"/>
-          <w:shd w:val="clear" w:color="auto" w:fill="FFFFFF"/>
-        </w:rPr>
-        <w:t> </w:t>
-      </w:r>
-      <w:r>
-        <w:rPr>
-          <w:rFonts w:ascii="Baskerville Old Face" w:hAnsi="Baskerville Old Face" w:cs="Arial"/>
-          <w:i/>
-          <w:iCs/>
-          <w:shd w:val="clear" w:color="auto" w:fill="FFFFFF"/>
-        </w:rPr>
-        <w:t>Review of Financial Studies</w:t>
-      </w:r>
-      <w:r>
-        <w:rPr>
-          <w:rFonts w:ascii="Baskerville Old Face" w:hAnsi="Baskerville Old Face" w:cs="Arial"/>
-          <w:shd w:val="clear" w:color="auto" w:fill="FFFFFF"/>
-        </w:rPr>
-        <w:t>,</w:t>
-      </w:r>
-      <w:r>
-        <w:rPr>
-          <w:rStyle w:val="apple-converted-space"/>
-          <w:rFonts w:ascii="Baskerville Old Face" w:hAnsi="Baskerville Old Face" w:cs="Arial"/>
-          <w:shd w:val="clear" w:color="auto" w:fill="FFFFFF"/>
-        </w:rPr>
-        <w:t> </w:t>
-      </w:r>
-      <w:r>
-        <w:rPr>
-          <w:rFonts w:ascii="Baskerville Old Face" w:hAnsi="Baskerville Old Face" w:cs="Arial"/>
-          <w:i/>
-          <w:iCs/>
-          <w:shd w:val="clear" w:color="auto" w:fill="FFFFFF"/>
-        </w:rPr>
-        <w:t>25</w:t>
-      </w:r>
-      <w:r>
-        <w:rPr>
-          <w:rFonts w:ascii="Baskerville Old Face" w:hAnsi="Baskerville Old Face" w:cs="Arial"/>
-          <w:shd w:val="clear" w:color="auto" w:fill="FFFFFF"/>
-        </w:rPr>
-        <w:t>(3), 639-679.</w:t>
-      </w:r>
-    </w:p>
-    <w:p>
-      <w:pPr>
-        <w:spacing w:after="160" w:line="240" w:lineRule="auto"/>
-        <w:ind w:firstLine="0"/>
-        <w:rPr>
-          <w:rFonts w:ascii="Baskerville Old Face" w:hAnsi="Baskerville Old Face" w:cs="Arial"/>
-          <w:shd w:val="clear" w:color="auto" w:fill="FFFFFF"/>
-        </w:rPr>
-      </w:pPr>
-      <w:r>
-        <w:rPr>
-          <w:rFonts w:ascii="Baskerville Old Face" w:hAnsi="Baskerville Old Face" w:cs="Arial"/>
-          <w:shd w:val="clear" w:color="auto" w:fill="FFFFFF"/>
-        </w:rPr>
-        <w:t>Dougal, C., Engelberg, J., Parsons, C. A., &amp; Van Wesep, E. D. (2015). Anchoring on credit spreads.</w:t>
-      </w:r>
-      <w:r>
-        <w:rPr>
-          <w:rStyle w:val="apple-converted-space"/>
-          <w:rFonts w:ascii="Baskerville Old Face" w:hAnsi="Baskerville Old Face" w:cs="Arial"/>
-          <w:shd w:val="clear" w:color="auto" w:fill="FFFFFF"/>
-        </w:rPr>
-        <w:t> </w:t>
-      </w:r>
-      <w:r>
-        <w:rPr>
-          <w:rFonts w:ascii="Baskerville Old Face" w:hAnsi="Baskerville Old Face" w:cs="Arial"/>
-          <w:i/>
-          <w:iCs/>
-          <w:shd w:val="clear" w:color="auto" w:fill="FFFFFF"/>
-        </w:rPr>
-        <w:t>The Journal of Finance</w:t>
-      </w:r>
-      <w:r>
-        <w:rPr>
-          <w:rFonts w:ascii="Baskerville Old Face" w:hAnsi="Baskerville Old Face" w:cs="Arial"/>
-          <w:shd w:val="clear" w:color="auto" w:fill="FFFFFF"/>
-        </w:rPr>
-        <w:t>,</w:t>
-      </w:r>
-      <w:r>
-        <w:rPr>
-          <w:rStyle w:val="apple-converted-space"/>
-          <w:rFonts w:ascii="Baskerville Old Face" w:hAnsi="Baskerville Old Face" w:cs="Arial"/>
-          <w:shd w:val="clear" w:color="auto" w:fill="FFFFFF"/>
-        </w:rPr>
-        <w:t> </w:t>
-      </w:r>
-      <w:r>
-        <w:rPr>
-          <w:rFonts w:ascii="Baskerville Old Face" w:hAnsi="Baskerville Old Face" w:cs="Arial"/>
-          <w:i/>
-          <w:iCs/>
-          <w:shd w:val="clear" w:color="auto" w:fill="FFFFFF"/>
-        </w:rPr>
-        <w:t>70</w:t>
-      </w:r>
-      <w:r>
-        <w:rPr>
-          <w:rFonts w:ascii="Baskerville Old Face" w:hAnsi="Baskerville Old Face" w:cs="Arial"/>
-          <w:shd w:val="clear" w:color="auto" w:fill="FFFFFF"/>
-        </w:rPr>
-        <w:t>(3), 1039-1080.</w:t>
-      </w:r>
-    </w:p>
-    <w:p>
-      <w:pPr>
-        <w:spacing w:after="160" w:line="240" w:lineRule="auto"/>
-        <w:ind w:firstLine="0"/>
-        <w:rPr>
-          <w:rFonts w:ascii="Baskerville Old Face" w:hAnsi="Baskerville Old Face" w:cs="Arial"/>
-          <w:shd w:val="clear" w:color="auto" w:fill="FFFFFF"/>
-        </w:rPr>
-      </w:pPr>
-      <w:r>
-        <w:rPr>
-          <w:rFonts w:ascii="Baskerville Old Face" w:hAnsi="Baskerville Old Face" w:cs="Arial"/>
-          <w:shd w:val="clear" w:color="auto" w:fill="FFFFFF"/>
-        </w:rPr>
-        <w:t>Edmonds, R. G. (1984). A theoretical basis for hedonic regression: A research primer.</w:t>
-      </w:r>
-      <w:r>
-        <w:rPr>
-          <w:rStyle w:val="apple-converted-space"/>
-          <w:rFonts w:ascii="Baskerville Old Face" w:hAnsi="Baskerville Old Face" w:cs="Arial"/>
-          <w:shd w:val="clear" w:color="auto" w:fill="FFFFFF"/>
-        </w:rPr>
-        <w:t> </w:t>
-      </w:r>
-      <w:r>
-        <w:rPr>
-          <w:rFonts w:ascii="Baskerville Old Face" w:hAnsi="Baskerville Old Face" w:cs="Arial"/>
-          <w:i/>
-          <w:iCs/>
-          <w:shd w:val="clear" w:color="auto" w:fill="FFFFFF"/>
-        </w:rPr>
-        <w:t>Real Estate Economics</w:t>
-      </w:r>
-      <w:r>
-        <w:rPr>
-          <w:rFonts w:ascii="Baskerville Old Face" w:hAnsi="Baskerville Old Face" w:cs="Arial"/>
-          <w:shd w:val="clear" w:color="auto" w:fill="FFFFFF"/>
-        </w:rPr>
-        <w:t>,</w:t>
-      </w:r>
-      <w:r>
-        <w:rPr>
-          <w:rStyle w:val="apple-converted-space"/>
-          <w:rFonts w:ascii="Baskerville Old Face" w:hAnsi="Baskerville Old Face" w:cs="Arial"/>
-          <w:shd w:val="clear" w:color="auto" w:fill="FFFFFF"/>
-        </w:rPr>
-        <w:t> </w:t>
-      </w:r>
-      <w:r>
-        <w:rPr>
-          <w:rFonts w:ascii="Baskerville Old Face" w:hAnsi="Baskerville Old Face" w:cs="Arial"/>
-          <w:i/>
-          <w:iCs/>
-          <w:shd w:val="clear" w:color="auto" w:fill="FFFFFF"/>
-        </w:rPr>
-        <w:t>12</w:t>
-      </w:r>
-      <w:r>
-        <w:rPr>
-          <w:rFonts w:ascii="Baskerville Old Face" w:hAnsi="Baskerville Old Face" w:cs="Arial"/>
-          <w:shd w:val="clear" w:color="auto" w:fill="FFFFFF"/>
-        </w:rPr>
-        <w:t>(1), 72-85.</w:t>
-      </w:r>
-    </w:p>
-    <w:p>
-      <w:pPr>
-        <w:spacing w:after="160" w:line="240" w:lineRule="auto"/>
-        <w:ind w:firstLine="0"/>
-        <w:rPr>
-          <w:rFonts w:ascii="Baskerville Old Face" w:hAnsi="Baskerville Old Face"/>
-        </w:rPr>
-      </w:pPr>
-      <w:r>
-        <w:rPr>
-          <w:rFonts w:ascii="Baskerville Old Face" w:hAnsi="Baskerville Old Face"/>
-        </w:rPr>
-        <w:lastRenderedPageBreak/>
-        <w:t>Edvard Munch Biography, Art, and Analysis of Works. (n.d.). Retrieved April 11, 2016, from http://www.theartstory.org/artist-munch-edvard.htm</w:t>
-      </w:r>
-    </w:p>
-    <w:p>
-      <w:pPr>
-        <w:spacing w:after="160" w:line="240" w:lineRule="auto"/>
-        <w:ind w:firstLine="0"/>
-        <w:rPr>
-          <w:rFonts w:ascii="Baskerville Old Face" w:hAnsi="Baskerville Old Face"/>
-        </w:rPr>
-      </w:pPr>
-      <w:r>
-        <w:rPr>
-          <w:rFonts w:ascii="Baskerville Old Face" w:hAnsi="Baskerville Old Face"/>
-        </w:rPr>
-        <w:t xml:space="preserve">Ellis-Petersen, H. (2015, February 3). Sotheby's auction breaks sales record. </w:t>
-      </w:r>
-      <w:r>
-        <w:rPr>
-          <w:rFonts w:ascii="Baskerville Old Face" w:hAnsi="Baskerville Old Face"/>
-          <w:i/>
-        </w:rPr>
-        <w:t>The</w:t>
-      </w:r>
-      <w:r>
-        <w:rPr>
-          <w:rFonts w:ascii="Baskerville Old Face" w:hAnsi="Baskerville Old Face"/>
-        </w:rPr>
-        <w:t xml:space="preserve"> </w:t>
-      </w:r>
-      <w:r>
-        <w:rPr>
-          <w:rFonts w:ascii="Baskerville Old Face" w:hAnsi="Baskerville Old Face"/>
-          <w:i/>
-        </w:rPr>
-        <w:t>Guardian</w:t>
-      </w:r>
-      <w:r>
-        <w:rPr>
-          <w:rFonts w:ascii="Baskerville Old Face" w:hAnsi="Baskerville Old Face"/>
-        </w:rPr>
-        <w:t>. Retrieved April 11, 2016, from http://www.theguardian.com/artanddesign/2015/feb/04/sothebys-auction-highest-sales-total-ever</w:t>
-      </w:r>
-    </w:p>
-    <w:p>
-      <w:pPr>
-        <w:spacing w:after="160" w:line="240" w:lineRule="auto"/>
-        <w:ind w:firstLine="0"/>
-        <w:rPr>
-          <w:rFonts w:ascii="Baskerville Old Face" w:hAnsi="Baskerville Old Face" w:cs="Arial"/>
-          <w:shd w:val="clear" w:color="auto" w:fill="FFFFFF"/>
-        </w:rPr>
-      </w:pPr>
-      <w:r>
-        <w:rPr>
-          <w:rFonts w:ascii="Baskerville Old Face" w:hAnsi="Baskerville Old Face" w:cs="Arial"/>
-          <w:shd w:val="clear" w:color="auto" w:fill="FFFFFF"/>
-        </w:rPr>
-        <w:t>Finkelstein, A. (2002). Investing in the arts: Financial and aesthetic returns to prints.</w:t>
-      </w:r>
-      <w:r>
-        <w:rPr>
-          <w:rStyle w:val="apple-converted-space"/>
-          <w:rFonts w:ascii="Baskerville Old Face" w:hAnsi="Baskerville Old Face" w:cs="Arial"/>
-          <w:shd w:val="clear" w:color="auto" w:fill="FFFFFF"/>
-        </w:rPr>
-        <w:t> </w:t>
-      </w:r>
-      <w:r>
-        <w:rPr>
-          <w:rFonts w:ascii="Baskerville Old Face" w:hAnsi="Baskerville Old Face" w:cs="Arial"/>
-          <w:i/>
-          <w:iCs/>
-          <w:shd w:val="clear" w:color="auto" w:fill="FFFFFF"/>
-        </w:rPr>
-        <w:t>University Avenue Undergraduate Journal of Economics</w:t>
-      </w:r>
-      <w:r>
-        <w:rPr>
-          <w:rFonts w:ascii="Baskerville Old Face" w:hAnsi="Baskerville Old Face" w:cs="Arial"/>
-          <w:shd w:val="clear" w:color="auto" w:fill="FFFFFF"/>
-        </w:rPr>
-        <w:t>,</w:t>
-      </w:r>
-      <w:r>
-        <w:rPr>
-          <w:rStyle w:val="apple-converted-space"/>
-          <w:rFonts w:ascii="Baskerville Old Face" w:hAnsi="Baskerville Old Face" w:cs="Arial"/>
-          <w:shd w:val="clear" w:color="auto" w:fill="FFFFFF"/>
-        </w:rPr>
-        <w:t> </w:t>
-      </w:r>
-      <w:r>
-        <w:rPr>
-          <w:rFonts w:ascii="Baskerville Old Face" w:hAnsi="Baskerville Old Face" w:cs="Arial"/>
-          <w:i/>
-          <w:iCs/>
-          <w:shd w:val="clear" w:color="auto" w:fill="FFFFFF"/>
-        </w:rPr>
-        <w:t>6</w:t>
-      </w:r>
-      <w:r>
-        <w:rPr>
-          <w:rFonts w:ascii="Baskerville Old Face" w:hAnsi="Baskerville Old Face" w:cs="Arial"/>
-          <w:shd w:val="clear" w:color="auto" w:fill="FFFFFF"/>
-        </w:rPr>
-        <w:t>(1), 4.</w:t>
-      </w:r>
-    </w:p>
-    <w:p>
-      <w:pPr>
-        <w:spacing w:after="160" w:line="240" w:lineRule="auto"/>
-        <w:ind w:firstLine="0"/>
-        <w:rPr>
-          <w:rFonts w:ascii="Baskerville Old Face" w:hAnsi="Baskerville Old Face" w:cs="Arial"/>
-          <w:shd w:val="clear" w:color="auto" w:fill="FFFFFF"/>
-        </w:rPr>
-      </w:pPr>
-      <w:r>
-        <w:rPr>
-          <w:rFonts w:ascii="Baskerville Old Face" w:hAnsi="Baskerville Old Face" w:cs="Arial"/>
-          <w:shd w:val="clear" w:color="auto" w:fill="FFFFFF"/>
-        </w:rPr>
-        <w:t>Flachaire, E., &amp; Hollard, G. (2007). Starting point bias and respondent uncertainty in dichotomous choice contingent valuation surveys.</w:t>
-      </w:r>
-      <w:r>
-        <w:rPr>
-          <w:rStyle w:val="apple-converted-space"/>
-          <w:rFonts w:ascii="Baskerville Old Face" w:hAnsi="Baskerville Old Face" w:cs="Arial"/>
-          <w:shd w:val="clear" w:color="auto" w:fill="FFFFFF"/>
-        </w:rPr>
-        <w:t> </w:t>
-      </w:r>
-      <w:r>
-        <w:rPr>
-          <w:rFonts w:ascii="Baskerville Old Face" w:hAnsi="Baskerville Old Face" w:cs="Arial"/>
-          <w:i/>
-          <w:iCs/>
-          <w:shd w:val="clear" w:color="auto" w:fill="FFFFFF"/>
-        </w:rPr>
-        <w:t>Resource and energy economics</w:t>
-      </w:r>
-      <w:r>
-        <w:rPr>
-          <w:rFonts w:ascii="Baskerville Old Face" w:hAnsi="Baskerville Old Face" w:cs="Arial"/>
-          <w:shd w:val="clear" w:color="auto" w:fill="FFFFFF"/>
-        </w:rPr>
-        <w:t>,</w:t>
-      </w:r>
-      <w:r>
-        <w:rPr>
-          <w:rStyle w:val="apple-converted-space"/>
-          <w:rFonts w:ascii="Baskerville Old Face" w:hAnsi="Baskerville Old Face" w:cs="Arial"/>
-          <w:shd w:val="clear" w:color="auto" w:fill="FFFFFF"/>
-        </w:rPr>
-        <w:t> </w:t>
-      </w:r>
-      <w:r>
-        <w:rPr>
-          <w:rFonts w:ascii="Baskerville Old Face" w:hAnsi="Baskerville Old Face" w:cs="Arial"/>
-          <w:i/>
-          <w:iCs/>
-          <w:shd w:val="clear" w:color="auto" w:fill="FFFFFF"/>
-        </w:rPr>
-        <w:t>29</w:t>
-      </w:r>
-      <w:r>
-        <w:rPr>
-          <w:rFonts w:ascii="Baskerville Old Face" w:hAnsi="Baskerville Old Face" w:cs="Arial"/>
-          <w:shd w:val="clear" w:color="auto" w:fill="FFFFFF"/>
-        </w:rPr>
-        <w:t>(3), 183-194.</w:t>
-      </w:r>
-    </w:p>
-    <w:p>
-      <w:pPr>
-        <w:spacing w:after="160" w:line="240" w:lineRule="auto"/>
-        <w:ind w:firstLine="0"/>
-        <w:rPr>
-          <w:rFonts w:ascii="Baskerville Old Face" w:hAnsi="Baskerville Old Face" w:cs="Arial"/>
-          <w:shd w:val="clear" w:color="auto" w:fill="FFFFFF"/>
-        </w:rPr>
-      </w:pPr>
-      <w:r>
-        <w:rPr>
-          <w:rFonts w:ascii="Baskerville Old Face" w:hAnsi="Baskerville Old Face" w:cs="Arial"/>
-          <w:shd w:val="clear" w:color="auto" w:fill="FFFFFF"/>
-        </w:rPr>
-        <w:t>Frykblom, P., &amp; Shogren, J. F. (2000). An experimental testing of anchoring effects in discrete choice questions.</w:t>
-      </w:r>
-      <w:r>
-        <w:rPr>
-          <w:rStyle w:val="apple-converted-space"/>
-          <w:rFonts w:ascii="Baskerville Old Face" w:hAnsi="Baskerville Old Face" w:cs="Arial"/>
-          <w:shd w:val="clear" w:color="auto" w:fill="FFFFFF"/>
-        </w:rPr>
-        <w:t> </w:t>
-      </w:r>
-      <w:r>
-        <w:rPr>
-          <w:rFonts w:ascii="Baskerville Old Face" w:hAnsi="Baskerville Old Face" w:cs="Arial"/>
-          <w:i/>
-          <w:iCs/>
-          <w:shd w:val="clear" w:color="auto" w:fill="FFFFFF"/>
-        </w:rPr>
-        <w:t>Environmental and resource economics</w:t>
-      </w:r>
-      <w:r>
-        <w:rPr>
-          <w:rFonts w:ascii="Baskerville Old Face" w:hAnsi="Baskerville Old Face" w:cs="Arial"/>
-          <w:shd w:val="clear" w:color="auto" w:fill="FFFFFF"/>
-        </w:rPr>
-        <w:t>,</w:t>
-      </w:r>
-      <w:r>
-        <w:rPr>
-          <w:rStyle w:val="apple-converted-space"/>
-          <w:rFonts w:ascii="Baskerville Old Face" w:hAnsi="Baskerville Old Face" w:cs="Arial"/>
-          <w:shd w:val="clear" w:color="auto" w:fill="FFFFFF"/>
-        </w:rPr>
-        <w:t> </w:t>
-      </w:r>
-      <w:r>
-        <w:rPr>
-          <w:rFonts w:ascii="Baskerville Old Face" w:hAnsi="Baskerville Old Face" w:cs="Arial"/>
-          <w:i/>
-          <w:iCs/>
-          <w:shd w:val="clear" w:color="auto" w:fill="FFFFFF"/>
-        </w:rPr>
-        <w:t>16</w:t>
-      </w:r>
-      <w:r>
-        <w:rPr>
-          <w:rFonts w:ascii="Baskerville Old Face" w:hAnsi="Baskerville Old Face" w:cs="Arial"/>
-          <w:shd w:val="clear" w:color="auto" w:fill="FFFFFF"/>
-        </w:rPr>
-        <w:t>(3), 329-341.</w:t>
-      </w:r>
-    </w:p>
-    <w:p>
-      <w:pPr>
-        <w:spacing w:after="160" w:line="240" w:lineRule="auto"/>
-        <w:ind w:firstLine="0"/>
-        <w:rPr>
-          <w:rFonts w:ascii="Baskerville Old Face" w:hAnsi="Baskerville Old Face" w:cs="Arial"/>
-          <w:shd w:val="clear" w:color="auto" w:fill="FFFFFF"/>
-        </w:rPr>
-      </w:pPr>
-      <w:r>
-        <w:rPr>
-          <w:rFonts w:ascii="Baskerville Old Face" w:hAnsi="Baskerville Old Face" w:cs="Arial"/>
-          <w:shd w:val="clear" w:color="auto" w:fill="FFFFFF"/>
-        </w:rPr>
-        <w:t>Furnham, A., &amp; Boo, H. C. (2011). A literature review of the anchoring effect.</w:t>
-      </w:r>
-      <w:r>
-        <w:rPr>
-          <w:rFonts w:ascii="Baskerville Old Face" w:hAnsi="Baskerville Old Face" w:cs="Arial"/>
-          <w:i/>
-          <w:iCs/>
-          <w:shd w:val="clear" w:color="auto" w:fill="FFFFFF"/>
-        </w:rPr>
-        <w:t>The Journal of Socio-Economics</w:t>
-      </w:r>
-      <w:r>
-        <w:rPr>
-          <w:rFonts w:ascii="Baskerville Old Face" w:hAnsi="Baskerville Old Face" w:cs="Arial"/>
-          <w:shd w:val="clear" w:color="auto" w:fill="FFFFFF"/>
-        </w:rPr>
-        <w:t>,</w:t>
-      </w:r>
-      <w:r>
-        <w:rPr>
-          <w:rStyle w:val="apple-converted-space"/>
-          <w:rFonts w:ascii="Baskerville Old Face" w:hAnsi="Baskerville Old Face" w:cs="Arial"/>
-          <w:shd w:val="clear" w:color="auto" w:fill="FFFFFF"/>
-        </w:rPr>
-        <w:t> </w:t>
-      </w:r>
-      <w:r>
-        <w:rPr>
-          <w:rFonts w:ascii="Baskerville Old Face" w:hAnsi="Baskerville Old Face" w:cs="Arial"/>
-          <w:i/>
-          <w:iCs/>
-          <w:shd w:val="clear" w:color="auto" w:fill="FFFFFF"/>
-        </w:rPr>
-        <w:t>40</w:t>
-      </w:r>
-      <w:r>
-        <w:rPr>
-          <w:rFonts w:ascii="Baskerville Old Face" w:hAnsi="Baskerville Old Face" w:cs="Arial"/>
-          <w:shd w:val="clear" w:color="auto" w:fill="FFFFFF"/>
-        </w:rPr>
-        <w:t>(1), 35-42.</w:t>
-      </w:r>
-    </w:p>
-    <w:p>
-      <w:pPr>
-        <w:spacing w:after="160" w:line="240" w:lineRule="auto"/>
-        <w:ind w:firstLine="0"/>
-        <w:rPr>
-          <w:rFonts w:ascii="Baskerville Old Face" w:hAnsi="Baskerville Old Face"/>
-        </w:rPr>
-      </w:pPr>
-      <w:r>
-        <w:rPr>
-          <w:rFonts w:ascii="Baskerville Old Face" w:hAnsi="Baskerville Old Face"/>
-        </w:rPr>
-        <w:t>Galerie Michael. (n.d.). Miro &amp; Dali Poetic Visions Two Catalan Surrealists. Retrieved April 11, 2016, from http://www.galeriemichael.com/current-exhibitions/miro-dali-poetic-visions-two-catalan-surrealists/</w:t>
-      </w:r>
-    </w:p>
-    <w:p>
-      <w:pPr>
-        <w:spacing w:after="160" w:line="240" w:lineRule="auto"/>
-        <w:ind w:firstLine="0"/>
-        <w:rPr>
-          <w:rFonts w:ascii="Baskerville Old Face" w:eastAsia="Times New Roman" w:hAnsi="Baskerville Old Face" w:cs="Open Sans"/>
-          <w:bCs/>
-        </w:rPr>
-      </w:pPr>
-      <w:r>
-        <w:rPr>
-          <w:rFonts w:ascii="Baskerville Old Face" w:eastAsia="Times New Roman" w:hAnsi="Baskerville Old Face" w:cs="Open Sans"/>
-          <w:bCs/>
-        </w:rPr>
-        <w:t>Gleadell, C. (2016, February 03). Sotheby's Shows Solid Results at $135 Million Impressionist and Modern Art Evening Sale. Retrieved April 11, 2016, from https://news.artnet.com/art-world/sothebys-135-million-impressionist-and-modern-evening-sale-419528</w:t>
-      </w:r>
-    </w:p>
-    <w:p>
-      <w:pPr>
-        <w:spacing w:after="160" w:line="240" w:lineRule="auto"/>
-        <w:ind w:firstLine="0"/>
-        <w:rPr>
-          <w:rFonts w:ascii="Baskerville Old Face" w:eastAsia="Times New Roman" w:hAnsi="Baskerville Old Face" w:cs="Open Sans"/>
-          <w:bCs/>
-        </w:rPr>
-      </w:pPr>
-      <w:r>
-        <w:rPr>
-          <w:rFonts w:ascii="Baskerville Old Face" w:eastAsia="Times New Roman" w:hAnsi="Baskerville Old Face" w:cs="Open Sans"/>
-          <w:bCs/>
-        </w:rPr>
-        <w:t>Goldstein, A. (2014, May 17). How to Understand New York's Gazillion-Dollar Auction Week. Retrieved April 11, 2016, from http://www.artspace.com/magazine/news_events/the_heat_index/how_to_understand_new_york_record_auction_week-52310</w:t>
-      </w:r>
-    </w:p>
-    <w:p>
-      <w:pPr>
-        <w:spacing w:after="160" w:line="240" w:lineRule="auto"/>
-        <w:ind w:firstLine="0"/>
-        <w:rPr>
-          <w:rFonts w:ascii="Baskerville Old Face" w:hAnsi="Baskerville Old Face" w:cs="Arial"/>
-          <w:shd w:val="clear" w:color="auto" w:fill="FFFFFF"/>
-        </w:rPr>
-      </w:pPr>
-      <w:r>
-        <w:rPr>
-          <w:rFonts w:ascii="Baskerville Old Face" w:hAnsi="Baskerville Old Face" w:cs="Arial"/>
-          <w:shd w:val="clear" w:color="auto" w:fill="FFFFFF"/>
-        </w:rPr>
-        <w:t>Graddy, K., Loewenstein, L. P., Mei, J., Moses, M., &amp; Pownall, R. A. (2014). Anchoring or loss aversion? Empirical evidence from art auctions.</w:t>
-      </w:r>
-    </w:p>
-    <w:p>
-      <w:pPr>
-        <w:spacing w:after="160" w:line="240" w:lineRule="auto"/>
-        <w:ind w:firstLine="0"/>
-        <w:rPr>
-          <w:rFonts w:ascii="Baskerville Old Face" w:hAnsi="Baskerville Old Face" w:cs="Arial"/>
-          <w:shd w:val="clear" w:color="auto" w:fill="FFFFFF"/>
-        </w:rPr>
-      </w:pPr>
-      <w:r>
-        <w:rPr>
-          <w:rFonts w:ascii="Baskerville Old Face" w:hAnsi="Baskerville Old Face" w:cs="Arial"/>
-          <w:shd w:val="clear" w:color="auto" w:fill="FFFFFF"/>
-        </w:rPr>
-        <w:t>Green, D., Jacowitz, K. E., Kahneman, D., &amp; McFadden, D. (1998). Referendum contingent valuation, anchoring, and willingness to pay for public goods.</w:t>
-      </w:r>
-      <w:r>
-        <w:rPr>
-          <w:rStyle w:val="apple-converted-space"/>
-          <w:rFonts w:ascii="Baskerville Old Face" w:hAnsi="Baskerville Old Face" w:cs="Arial"/>
-          <w:shd w:val="clear" w:color="auto" w:fill="FFFFFF"/>
-        </w:rPr>
-        <w:t> </w:t>
-      </w:r>
-      <w:r>
-        <w:rPr>
-          <w:rFonts w:ascii="Baskerville Old Face" w:hAnsi="Baskerville Old Face" w:cs="Arial"/>
-          <w:i/>
-          <w:iCs/>
-          <w:shd w:val="clear" w:color="auto" w:fill="FFFFFF"/>
-        </w:rPr>
-        <w:t>Resource and Energy Economics</w:t>
-      </w:r>
-      <w:r>
-        <w:rPr>
-          <w:rFonts w:ascii="Baskerville Old Face" w:hAnsi="Baskerville Old Face" w:cs="Arial"/>
-          <w:shd w:val="clear" w:color="auto" w:fill="FFFFFF"/>
-        </w:rPr>
-        <w:t>,</w:t>
-      </w:r>
-      <w:r>
-        <w:rPr>
-          <w:rStyle w:val="apple-converted-space"/>
-          <w:rFonts w:ascii="Baskerville Old Face" w:hAnsi="Baskerville Old Face" w:cs="Arial"/>
-          <w:shd w:val="clear" w:color="auto" w:fill="FFFFFF"/>
-        </w:rPr>
-        <w:t> </w:t>
-      </w:r>
-      <w:r>
-        <w:rPr>
-          <w:rFonts w:ascii="Baskerville Old Face" w:hAnsi="Baskerville Old Face" w:cs="Arial"/>
-          <w:i/>
-          <w:iCs/>
-          <w:shd w:val="clear" w:color="auto" w:fill="FFFFFF"/>
-        </w:rPr>
-        <w:t>20</w:t>
-      </w:r>
-      <w:r>
-        <w:rPr>
-          <w:rFonts w:ascii="Baskerville Old Face" w:hAnsi="Baskerville Old Face" w:cs="Arial"/>
-          <w:shd w:val="clear" w:color="auto" w:fill="FFFFFF"/>
-        </w:rPr>
-        <w:t>(2), 85-116.</w:t>
-      </w:r>
-    </w:p>
-    <w:p>
-      <w:pPr>
-        <w:spacing w:after="160" w:line="240" w:lineRule="auto"/>
-        <w:ind w:firstLine="0"/>
-        <w:rPr>
-          <w:rFonts w:ascii="Baskerville Old Face" w:hAnsi="Baskerville Old Face" w:cs="Arial"/>
-          <w:shd w:val="clear" w:color="auto" w:fill="FFFFFF"/>
-        </w:rPr>
-      </w:pPr>
-      <w:r>
-        <w:rPr>
-          <w:rFonts w:ascii="Baskerville Old Face" w:hAnsi="Baskerville Old Face" w:cs="Arial"/>
-          <w:shd w:val="clear" w:color="auto" w:fill="FFFFFF"/>
-        </w:rPr>
-        <w:t>Greenleaf, E. A. (1995). The impact of reference price effects on the profitability of price promotions.</w:t>
-      </w:r>
-      <w:r>
-        <w:rPr>
-          <w:rStyle w:val="apple-converted-space"/>
-          <w:rFonts w:ascii="Baskerville Old Face" w:hAnsi="Baskerville Old Face" w:cs="Arial"/>
-          <w:shd w:val="clear" w:color="auto" w:fill="FFFFFF"/>
-        </w:rPr>
-        <w:t> </w:t>
-      </w:r>
-      <w:r>
-        <w:rPr>
-          <w:rFonts w:ascii="Baskerville Old Face" w:hAnsi="Baskerville Old Face" w:cs="Arial"/>
-          <w:i/>
-          <w:iCs/>
-          <w:shd w:val="clear" w:color="auto" w:fill="FFFFFF"/>
-        </w:rPr>
-        <w:t>Marketing science</w:t>
-      </w:r>
-      <w:r>
-        <w:rPr>
-          <w:rFonts w:ascii="Baskerville Old Face" w:hAnsi="Baskerville Old Face" w:cs="Arial"/>
-          <w:shd w:val="clear" w:color="auto" w:fill="FFFFFF"/>
-        </w:rPr>
-        <w:t>,</w:t>
-      </w:r>
-      <w:r>
-        <w:rPr>
-          <w:rStyle w:val="apple-converted-space"/>
-          <w:rFonts w:ascii="Baskerville Old Face" w:hAnsi="Baskerville Old Face" w:cs="Arial"/>
-          <w:shd w:val="clear" w:color="auto" w:fill="FFFFFF"/>
-        </w:rPr>
-        <w:t> </w:t>
-      </w:r>
-      <w:r>
-        <w:rPr>
-          <w:rFonts w:ascii="Baskerville Old Face" w:hAnsi="Baskerville Old Face" w:cs="Arial"/>
-          <w:i/>
-          <w:iCs/>
-          <w:shd w:val="clear" w:color="auto" w:fill="FFFFFF"/>
-        </w:rPr>
-        <w:t>14</w:t>
-      </w:r>
-      <w:r>
-        <w:rPr>
-          <w:rFonts w:ascii="Baskerville Old Face" w:hAnsi="Baskerville Old Face" w:cs="Arial"/>
-          <w:shd w:val="clear" w:color="auto" w:fill="FFFFFF"/>
-        </w:rPr>
-        <w:t>(1), 82-104.</w:t>
-      </w:r>
-    </w:p>
-    <w:p>
-      <w:pPr>
-        <w:spacing w:after="160" w:line="240" w:lineRule="auto"/>
-        <w:ind w:firstLine="0"/>
-        <w:rPr>
-          <w:rFonts w:ascii="Baskerville Old Face" w:hAnsi="Baskerville Old Face"/>
-        </w:rPr>
-      </w:pPr>
-      <w:r>
-        <w:rPr>
-          <w:rFonts w:ascii="Baskerville Old Face" w:eastAsia="Times New Roman" w:hAnsi="Baskerville Old Face" w:cs="Open Sans"/>
-          <w:bCs/>
-        </w:rPr>
-        <w:t>Henri De Toulouse-Lautrec Biography. (n.d.). Retrieved April 11, 2016, from http://www.toulouse-lautrec-foundation.org/biography.html</w:t>
-      </w:r>
-    </w:p>
-    <w:p>
-      <w:pPr>
-        <w:spacing w:after="160" w:line="240" w:lineRule="auto"/>
-        <w:ind w:firstLine="0"/>
-        <w:rPr>
-          <w:rFonts w:ascii="Baskerville Old Face" w:hAnsi="Baskerville Old Face" w:cs="Arial"/>
-          <w:shd w:val="clear" w:color="auto" w:fill="FFFFFF"/>
-        </w:rPr>
-      </w:pPr>
-      <w:r>
-        <w:rPr>
-          <w:rFonts w:ascii="Baskerville Old Face" w:hAnsi="Baskerville Old Face" w:cs="Arial"/>
-          <w:shd w:val="clear" w:color="auto" w:fill="FFFFFF"/>
-        </w:rPr>
-        <w:t>Hong, H., Kremer, I., Kubik, J. D., Mei, J., &amp; Moses, M. (2015). Ordering, revenue and anchoring in art auctions.</w:t>
-      </w:r>
-      <w:r>
-        <w:rPr>
-          <w:rStyle w:val="apple-converted-space"/>
-          <w:rFonts w:ascii="Baskerville Old Face" w:hAnsi="Baskerville Old Face" w:cs="Arial"/>
-          <w:shd w:val="clear" w:color="auto" w:fill="FFFFFF"/>
-        </w:rPr>
-        <w:t> </w:t>
-      </w:r>
-      <w:r>
-        <w:rPr>
-          <w:rFonts w:ascii="Baskerville Old Face" w:hAnsi="Baskerville Old Face" w:cs="Arial"/>
-          <w:i/>
-          <w:iCs/>
-          <w:shd w:val="clear" w:color="auto" w:fill="FFFFFF"/>
-        </w:rPr>
-        <w:t>The RAND Journal of Economics</w:t>
-      </w:r>
-      <w:r>
-        <w:rPr>
-          <w:rFonts w:ascii="Baskerville Old Face" w:hAnsi="Baskerville Old Face" w:cs="Arial"/>
-          <w:shd w:val="clear" w:color="auto" w:fill="FFFFFF"/>
-        </w:rPr>
-        <w:t>,</w:t>
-      </w:r>
-      <w:r>
-        <w:rPr>
-          <w:rFonts w:ascii="Baskerville Old Face" w:hAnsi="Baskerville Old Face" w:cs="Arial"/>
-          <w:i/>
-          <w:iCs/>
-          <w:shd w:val="clear" w:color="auto" w:fill="FFFFFF"/>
-        </w:rPr>
-        <w:t>46</w:t>
-      </w:r>
-      <w:r>
-        <w:rPr>
-          <w:rFonts w:ascii="Baskerville Old Face" w:hAnsi="Baskerville Old Face" w:cs="Arial"/>
-          <w:shd w:val="clear" w:color="auto" w:fill="FFFFFF"/>
-        </w:rPr>
-        <w:t>(1), 186-216.</w:t>
-      </w:r>
-    </w:p>
-    <w:p>
-      <w:pPr>
-        <w:spacing w:after="160" w:line="240" w:lineRule="auto"/>
-        <w:ind w:firstLine="0"/>
-        <w:rPr>
-          <w:rFonts w:ascii="Baskerville Old Face" w:eastAsia="Times New Roman" w:hAnsi="Baskerville Old Face" w:cs="Open Sans"/>
-          <w:bCs/>
-        </w:rPr>
-      </w:pPr>
-      <w:r>
-        <w:rPr>
-          <w:rFonts w:ascii="Baskerville Old Face" w:eastAsia="Times New Roman" w:hAnsi="Baskerville Old Face" w:cs="Open Sans"/>
-          <w:bCs/>
-        </w:rPr>
         <w:t>How to Sell at a Sotheby’s Auction. (n.d.). Retrieved April 11, 2016, from http://www.sothebys.com/en/news-video/videos/2014/10/how-to-sell-at-auction.html</w:t>
       </w:r>
     </w:p>
@@ -2373,63 +2380,6 @@
           <w:shd w:val="clear" w:color="auto" w:fill="FFFFFF"/>
         </w:rPr>
         <w:t>(6), 975.</w:t>
-      </w:r>
-    </w:p>
-    <w:p>
-      <w:pPr>
-        <w:spacing w:after="160" w:line="240" w:lineRule="auto"/>
-        <w:ind w:firstLine="0"/>
-        <w:rPr>
-          <w:rFonts w:ascii="Baskerville Old Face" w:hAnsi="Baskerville Old Face" w:cs="Arial"/>
-          <w:shd w:val="clear" w:color="auto" w:fill="FFFFFF"/>
-        </w:rPr>
-      </w:pPr>
-      <w:r>
-        <w:rPr>
-          <w:rFonts w:ascii="Baskerville Old Face" w:hAnsi="Baskerville Old Face" w:cs="Arial"/>
-          <w:shd w:val="clear" w:color="auto" w:fill="FFFFFF"/>
-        </w:rPr>
-        <w:t>Leung, T. C., &amp; Tsang, K. P. (2013). Anchoring and loss aversion in the housing market: implications on price dynamics.</w:t>
-      </w:r>
-      <w:r>
-        <w:rPr>
-          <w:rStyle w:val="apple-converted-space"/>
-          <w:rFonts w:ascii="Baskerville Old Face" w:hAnsi="Baskerville Old Face" w:cs="Arial"/>
-          <w:shd w:val="clear" w:color="auto" w:fill="FFFFFF"/>
-        </w:rPr>
-        <w:t> </w:t>
-      </w:r>
-      <w:r>
-        <w:rPr>
-          <w:rFonts w:ascii="Baskerville Old Face" w:hAnsi="Baskerville Old Face" w:cs="Arial"/>
-          <w:i/>
-          <w:iCs/>
-          <w:shd w:val="clear" w:color="auto" w:fill="FFFFFF"/>
-        </w:rPr>
-        <w:t>China Economic Review</w:t>
-      </w:r>
-      <w:r>
-        <w:rPr>
-          <w:rFonts w:ascii="Baskerville Old Face" w:hAnsi="Baskerville Old Face" w:cs="Arial"/>
-          <w:shd w:val="clear" w:color="auto" w:fill="FFFFFF"/>
-        </w:rPr>
-        <w:t>,</w:t>
-      </w:r>
-      <w:r>
-        <w:rPr>
-          <w:rFonts w:ascii="Baskerville Old Face" w:hAnsi="Baskerville Old Face" w:cs="Arial"/>
-          <w:i/>
-          <w:iCs/>
-          <w:shd w:val="clear" w:color="auto" w:fill="FFFFFF"/>
-        </w:rPr>
-        <w:t>24</w:t>
-      </w:r>
-      <w:r>
-        <w:rPr>
-          <w:rFonts w:ascii="Baskerville Old Face" w:hAnsi="Baskerville Old Face" w:cs="Arial"/>
-          <w:shd w:val="clear" w:color="auto" w:fill="FFFFFF"/>
-        </w:rPr>
-        <w:t>, 42-54.</w:t>
       </w:r>
     </w:p>
     <w:p>

</xml_diff>